<commit_message>
feat: initialize FastAPI application with configuration settings and add item router
</commit_message>
<xml_diff>
--- a/docs/Tesis completa.docx
+++ b/docs/Tesis completa.docx
@@ -1,6 +1,6 @@
 
 <file path=word/document.xml><?xml version="1.0" encoding="utf-8"?>
-<w:document xmlns:wpc="http://schemas.microsoft.com/office/word/2010/wordprocessingCanvas" xmlns:cx="http://schemas.microsoft.com/office/drawing/2014/chartex" xmlns:cx1="http://schemas.microsoft.com/office/drawing/2015/9/8/chartex" xmlns:cx2="http://schemas.microsoft.com/office/drawing/2015/10/21/chartex" xmlns:cx3="http://schemas.microsoft.com/office/drawing/2016/5/9/chartex" xmlns:cx4="http://schemas.microsoft.com/office/drawing/2016/5/10/chartex" xmlns:cx5="http://schemas.microsoft.com/office/drawing/2016/5/11/chartex" xmlns:cx6="http://schemas.microsoft.com/office/drawing/2016/5/12/chartex" xmlns:cx7="http://schemas.microsoft.com/office/drawing/2016/5/13/chartex" xmlns:cx8="http://schemas.microsoft.com/office/drawing/2016/5/14/chartex" xmlns:mc="http://schemas.openxmlformats.org/markup-compatibility/2006" xmlns:aink="http://schemas.microsoft.com/office/drawing/2016/ink" xmlns:am3d="http://schemas.microsoft.com/office/drawing/2017/model3d" xmlns:o="urn:schemas-microsoft-com:office:office" xmlns:oel="http://schemas.microsoft.com/office/2019/extlst" xmlns:r="http://schemas.openxmlformats.org/officeDocument/2006/relationships" xmlns:m="http://schemas.openxmlformats.org/officeDocument/2006/math" xmlns:v="urn:schemas-microsoft-com:vml" xmlns:wp14="http://schemas.microsoft.com/office/word/2010/wordprocessingDrawing" xmlns:wp="http://schemas.openxmlformats.org/drawingml/2006/wordprocessingDrawing" xmlns:w10="urn:schemas-microsoft-com:office:word" xmlns:w="http://schemas.openxmlformats.org/wordprocessingml/2006/main" xmlns:w14="http://schemas.microsoft.com/office/word/2010/wordml" xmlns:w15="http://schemas.microsoft.com/office/word/2012/wordml" xmlns:w16cex="http://schemas.microsoft.com/office/word/2018/wordml/cex" xmlns:w16cid="http://schemas.microsoft.com/office/word/2016/wordml/cid" xmlns:w16="http://schemas.microsoft.com/office/word/2018/wordml" xmlns:w16du="http://schemas.microsoft.com/office/word/2023/wordml/word16du" xmlns:w16sdtdh="http://schemas.microsoft.com/office/word/2020/wordml/sdtdatahash" xmlns:w16se="http://schemas.microsoft.com/office/word/2015/wordml/symex" xmlns:wpg="http://schemas.microsoft.com/office/word/2010/wordprocessingGroup" xmlns:wpi="http://schemas.microsoft.com/office/word/2010/wordprocessingInk" xmlns:wne="http://schemas.microsoft.com/office/word/2006/wordml" xmlns:wps="http://schemas.microsoft.com/office/word/2010/wordprocessingShape" mc:Ignorable="w14 w15 w16se w16cid w16 w16cex w16sdtdh w16du wp14">
+<w:document xmlns:wpc="http://schemas.microsoft.com/office/word/2010/wordprocessingCanvas" xmlns:cx="http://schemas.microsoft.com/office/drawing/2014/chartex" xmlns:cx1="http://schemas.microsoft.com/office/drawing/2015/9/8/chartex" xmlns:cx2="http://schemas.microsoft.com/office/drawing/2015/10/21/chartex" xmlns:cx3="http://schemas.microsoft.com/office/drawing/2016/5/9/chartex" xmlns:cx4="http://schemas.microsoft.com/office/drawing/2016/5/10/chartex" xmlns:cx5="http://schemas.microsoft.com/office/drawing/2016/5/11/chartex" xmlns:cx6="http://schemas.microsoft.com/office/drawing/2016/5/12/chartex" xmlns:cx7="http://schemas.microsoft.com/office/drawing/2016/5/13/chartex" xmlns:cx8="http://schemas.microsoft.com/office/drawing/2016/5/14/chartex" xmlns:mc="http://schemas.openxmlformats.org/markup-compatibility/2006" xmlns:aink="http://schemas.microsoft.com/office/drawing/2016/ink" xmlns:am3d="http://schemas.microsoft.com/office/drawing/2017/model3d" xmlns:o="urn:schemas-microsoft-com:office:office" xmlns:oel="http://schemas.microsoft.com/office/2019/extlst" xmlns:r="http://schemas.openxmlformats.org/officeDocument/2006/relationships" xmlns:m="http://schemas.openxmlformats.org/officeDocument/2006/math" xmlns:v="urn:schemas-microsoft-com:vml" xmlns:wp14="http://schemas.microsoft.com/office/word/2010/wordprocessingDrawing" xmlns:wp="http://schemas.openxmlformats.org/drawingml/2006/wordprocessingDrawing" xmlns:w10="urn:schemas-microsoft-com:office:word" xmlns:w="http://schemas.openxmlformats.org/wordprocessingml/2006/main" xmlns:w14="http://schemas.microsoft.com/office/word/2010/wordml" xmlns:w15="http://schemas.microsoft.com/office/word/2012/wordml" xmlns:w16cex="http://schemas.microsoft.com/office/word/2018/wordml/cex" xmlns:w16cid="http://schemas.microsoft.com/office/word/2016/wordml/cid" xmlns:w16="http://schemas.microsoft.com/office/word/2018/wordml" xmlns:w16du="http://schemas.microsoft.com/office/word/2023/wordml/word16du" xmlns:w16sdtdh="http://schemas.microsoft.com/office/word/2020/wordml/sdtdatahash" xmlns:w16sdtfl="http://schemas.microsoft.com/office/word/2024/wordml/sdtformatlock" xmlns:w16se="http://schemas.microsoft.com/office/word/2015/wordml/symex" xmlns:wpg="http://schemas.microsoft.com/office/word/2010/wordprocessingGroup" xmlns:wpi="http://schemas.microsoft.com/office/word/2010/wordprocessingInk" xmlns:wne="http://schemas.microsoft.com/office/word/2006/wordml" xmlns:wps="http://schemas.microsoft.com/office/word/2010/wordprocessingShape" mc:Ignorable="w14 w15 w16se w16cid w16 w16cex w16sdtdh w16sdtfl w16du wp14">
   <w:body>
     <w:p>
       <w:pPr>
@@ -18334,24 +18334,14 @@
       <w:r>
         <w:t xml:space="preserve">Ilustración </w:t>
       </w:r>
-      <w:r>
-        <w:fldChar w:fldCharType="begin"/>
-      </w:r>
-      <w:r>
-        <w:instrText xml:space="preserve"> SEQ Ilustración \* ARABIC </w:instrText>
-      </w:r>
-      <w:r>
-        <w:fldChar w:fldCharType="separate"/>
-      </w:r>
-      <w:r>
-        <w:rPr>
-          <w:noProof/>
-        </w:rPr>
-        <w:t>8</w:t>
-      </w:r>
-      <w:r>
-        <w:fldChar w:fldCharType="end"/>
-      </w:r>
+      <w:fldSimple w:instr=" SEQ Ilustración \* ARABIC ">
+        <w:r>
+          <w:rPr>
+            <w:noProof/>
+          </w:rPr>
+          <w:t>8</w:t>
+        </w:r>
+      </w:fldSimple>
       <w:r>
         <w:t xml:space="preserve"> Arquitectura del sistema</w:t>
       </w:r>
@@ -18431,24 +18421,14 @@
       <w:r>
         <w:t xml:space="preserve">Ilustración </w:t>
       </w:r>
-      <w:r>
-        <w:fldChar w:fldCharType="begin"/>
-      </w:r>
-      <w:r>
-        <w:instrText xml:space="preserve"> SEQ Ilustración \* ARABIC </w:instrText>
-      </w:r>
-      <w:r>
-        <w:fldChar w:fldCharType="separate"/>
-      </w:r>
-      <w:r>
-        <w:rPr>
-          <w:noProof/>
-        </w:rPr>
-        <w:t>9</w:t>
-      </w:r>
-      <w:r>
-        <w:fldChar w:fldCharType="end"/>
-      </w:r>
+      <w:fldSimple w:instr=" SEQ Ilustración \* ARABIC ">
+        <w:r>
+          <w:rPr>
+            <w:noProof/>
+          </w:rPr>
+          <w:t>9</w:t>
+        </w:r>
+      </w:fldSimple>
       <w:r>
         <w:t xml:space="preserve"> Diseño de la base de datos</w:t>
       </w:r>
@@ -18457,6 +18437,9 @@
       <w:pPr>
         <w:keepNext/>
         <w:jc w:val="center"/>
+        <w:rPr>
+          <w:u w:val="single"/>
+        </w:rPr>
       </w:pPr>
       <w:r>
         <w:rPr>
@@ -18512,6 +18495,9 @@
           </wp:inline>
         </w:drawing>
       </w:r>
+      <w:r>
+        <w:t xml:space="preserve"> </w:t>
+      </w:r>
     </w:p>
     <w:p>
       <w:pPr>
@@ -18522,24 +18508,14 @@
         <w:lastRenderedPageBreak/>
         <w:t xml:space="preserve">Ilustración </w:t>
       </w:r>
-      <w:r>
-        <w:fldChar w:fldCharType="begin"/>
-      </w:r>
-      <w:r>
-        <w:instrText xml:space="preserve"> SEQ Ilustración \* ARABIC </w:instrText>
-      </w:r>
-      <w:r>
-        <w:fldChar w:fldCharType="separate"/>
-      </w:r>
-      <w:r>
-        <w:rPr>
-          <w:noProof/>
-        </w:rPr>
-        <w:t>10</w:t>
-      </w:r>
-      <w:r>
-        <w:fldChar w:fldCharType="end"/>
-      </w:r>
+      <w:fldSimple w:instr=" SEQ Ilustración \* ARABIC ">
+        <w:r>
+          <w:rPr>
+            <w:noProof/>
+          </w:rPr>
+          <w:t>10</w:t>
+        </w:r>
+      </w:fldSimple>
       <w:r>
         <w:t xml:space="preserve"> Diagrama de flujo del controlador</w:t>
       </w:r>
@@ -18553,6 +18529,138 @@
         </w:rPr>
       </w:pPr>
       <w:bookmarkStart w:id="37" w:name="_Toc173786964"/>
+      <w:r>
+        <w:rPr>
+          <w:noProof/>
+        </w:rPr>
+        <w:drawing>
+          <wp:inline distT="0" distB="0" distL="0" distR="0" wp14:anchorId="5F5C43A2" wp14:editId="537A2833">
+            <wp:extent cx="5612130" cy="4255770"/>
+            <wp:effectExtent l="0" t="0" r="7620" b="0"/>
+            <wp:docPr id="2021868235" name="Imagen 4"/>
+            <wp:cNvGraphicFramePr>
+              <a:graphicFrameLocks xmlns:a="http://schemas.openxmlformats.org/drawingml/2006/main" noChangeAspect="1"/>
+            </wp:cNvGraphicFramePr>
+            <a:graphic xmlns:a="http://schemas.openxmlformats.org/drawingml/2006/main">
+              <a:graphicData uri="http://schemas.openxmlformats.org/drawingml/2006/picture">
+                <pic:pic xmlns:pic="http://schemas.openxmlformats.org/drawingml/2006/picture">
+                  <pic:nvPicPr>
+                    <pic:cNvPr id="0" name="docs-internal-guid-c2697cab-7fff-4bf7-d72f-dc6b6a43cd0e"/>
+                    <pic:cNvPicPr>
+                      <a:picLocks noChangeAspect="1" noChangeArrowheads="1"/>
+                    </pic:cNvPicPr>
+                  </pic:nvPicPr>
+                  <pic:blipFill>
+                    <a:blip r:embed="rId23">
+                      <a:clrChange>
+                        <a:clrFrom>
+                          <a:srgbClr val="B2B58F"/>
+                        </a:clrFrom>
+                        <a:clrTo>
+                          <a:srgbClr val="B2B58F">
+                            <a:alpha val="0"/>
+                          </a:srgbClr>
+                        </a:clrTo>
+                      </a:clrChange>
+                      <a:biLevel thresh="50000"/>
+                      <a:extLst>
+                        <a:ext uri="{BEBA8EAE-BF5A-486C-A8C5-ECC9F3942E4B}">
+                          <a14:imgProps xmlns:a14="http://schemas.microsoft.com/office/drawing/2010/main">
+                            <a14:imgLayer r:embed="rId24">
+                              <a14:imgEffect>
+                                <a14:sharpenSoften amount="25000"/>
+                              </a14:imgEffect>
+                              <a14:imgEffect>
+                                <a14:saturation sat="0"/>
+                              </a14:imgEffect>
+                              <a14:imgEffect>
+                                <a14:brightnessContrast bright="40000" contrast="40000"/>
+                              </a14:imgEffect>
+                            </a14:imgLayer>
+                          </a14:imgProps>
+                        </a:ext>
+                        <a:ext uri="{28A0092B-C50C-407E-A947-70E740481C1C}">
+                          <a14:useLocalDpi xmlns:a14="http://schemas.microsoft.com/office/drawing/2010/main" val="0"/>
+                        </a:ext>
+                      </a:extLst>
+                    </a:blip>
+                    <a:srcRect/>
+                    <a:stretch>
+                      <a:fillRect/>
+                    </a:stretch>
+                  </pic:blipFill>
+                  <pic:spPr bwMode="auto">
+                    <a:xfrm>
+                      <a:off x="0" y="0"/>
+                      <a:ext cx="5612130" cy="4255770"/>
+                    </a:xfrm>
+                    <a:prstGeom prst="rect">
+                      <a:avLst/>
+                    </a:prstGeom>
+                    <a:noFill/>
+                    <a:ln>
+                      <a:noFill/>
+                    </a:ln>
+                  </pic:spPr>
+                </pic:pic>
+              </a:graphicData>
+            </a:graphic>
+          </wp:inline>
+        </w:drawing>
+      </w:r>
+      <w:r>
+        <w:rPr>
+          <w:noProof/>
+        </w:rPr>
+        <w:drawing>
+          <wp:inline distT="0" distB="0" distL="0" distR="0" wp14:anchorId="55943FD7" wp14:editId="10651907">
+            <wp:extent cx="5612130" cy="1256665"/>
+            <wp:effectExtent l="0" t="0" r="7620" b="635"/>
+            <wp:docPr id="1491074326" name="Imagen 3"/>
+            <wp:cNvGraphicFramePr>
+              <a:graphicFrameLocks xmlns:a="http://schemas.openxmlformats.org/drawingml/2006/main" noChangeAspect="1"/>
+            </wp:cNvGraphicFramePr>
+            <a:graphic xmlns:a="http://schemas.openxmlformats.org/drawingml/2006/main">
+              <a:graphicData uri="http://schemas.openxmlformats.org/drawingml/2006/picture">
+                <pic:pic xmlns:pic="http://schemas.openxmlformats.org/drawingml/2006/picture">
+                  <pic:nvPicPr>
+                    <pic:cNvPr id="0" name="docs-internal-guid-26cd5c2a-7fff-0a79-1646-b9a37ce26ef1"/>
+                    <pic:cNvPicPr>
+                      <a:picLocks noChangeAspect="1" noChangeArrowheads="1"/>
+                    </pic:cNvPicPr>
+                  </pic:nvPicPr>
+                  <pic:blipFill>
+                    <a:blip r:embed="rId25" cstate="print">
+                      <a:extLst>
+                        <a:ext uri="{28A0092B-C50C-407E-A947-70E740481C1C}">
+                          <a14:useLocalDpi xmlns:a14="http://schemas.microsoft.com/office/drawing/2010/main" val="0"/>
+                        </a:ext>
+                      </a:extLst>
+                    </a:blip>
+                    <a:srcRect/>
+                    <a:stretch>
+                      <a:fillRect/>
+                    </a:stretch>
+                  </pic:blipFill>
+                  <pic:spPr bwMode="auto">
+                    <a:xfrm>
+                      <a:off x="0" y="0"/>
+                      <a:ext cx="5612130" cy="1256665"/>
+                    </a:xfrm>
+                    <a:prstGeom prst="rect">
+                      <a:avLst/>
+                    </a:prstGeom>
+                    <a:noFill/>
+                    <a:ln>
+                      <a:noFill/>
+                    </a:ln>
+                  </pic:spPr>
+                </pic:pic>
+              </a:graphicData>
+            </a:graphic>
+          </wp:inline>
+        </w:drawing>
+      </w:r>
       <w:proofErr w:type="spellStart"/>
       <w:r>
         <w:t>Bibliografia</w:t>
@@ -18752,6 +18860,7 @@
             <w:rPr>
               <w:rFonts w:eastAsia="Times New Roman"/>
             </w:rPr>
+            <w:lastRenderedPageBreak/>
             <w:t>Dec</w:t>
           </w:r>
           <w:proofErr w:type="spellEnd"/>
@@ -19116,7 +19225,6 @@
               <w:rFonts w:eastAsia="Times New Roman"/>
               <w:lang w:val="en-US"/>
             </w:rPr>
-            <w:lastRenderedPageBreak/>
             <w:t>[10]</w:t>
           </w:r>
           <w:r>
@@ -19357,7 +19465,14 @@
             <w:rPr>
               <w:rFonts w:eastAsia="Times New Roman"/>
             </w:rPr>
-            <w:t>: https://atlas-abejas.agricultura.gob.mx/pdfs/Manual_BPP_en_la_Producci_n_primaria_de_Miel_octubre_2018.pdf</w:t>
+            <w:t>: https://atlas-</w:t>
+          </w:r>
+          <w:r>
+            <w:rPr>
+              <w:rFonts w:eastAsia="Times New Roman"/>
+            </w:rPr>
+            <w:lastRenderedPageBreak/>
+            <w:t>abejas.agricultura.gob.mx/pdfs/Manual_BPP_en_la_Producci_n_primaria_de_Miel_octubre_2018.pdf</w:t>
           </w:r>
         </w:p>
         <w:p>
@@ -19836,7 +19951,6 @@
               <w:rFonts w:eastAsia="Times New Roman"/>
               <w:lang w:val="en-US"/>
             </w:rPr>
-            <w:lastRenderedPageBreak/>
             <w:t>[22]</w:t>
           </w:r>
           <w:r>
@@ -20013,6 +20127,7 @@
               <w:rFonts w:eastAsia="Times New Roman"/>
               <w:lang w:val="en-US"/>
             </w:rPr>
+            <w:lastRenderedPageBreak/>
             <w:t>[26]</w:t>
           </w:r>
           <w:r>
@@ -20454,7 +20569,6 @@
               <w:rFonts w:eastAsia="Times New Roman"/>
               <w:lang w:val="en-US"/>
             </w:rPr>
-            <w:lastRenderedPageBreak/>
             <w:t>[34]</w:t>
           </w:r>
           <w:r>
@@ -20635,6 +20749,7 @@
               <w:rFonts w:eastAsia="Times New Roman"/>
               <w:lang w:val="en-US"/>
             </w:rPr>
+            <w:lastRenderedPageBreak/>
             <w:t>[37]</w:t>
           </w:r>
           <w:r>
@@ -20985,7 +21100,6 @@
               <w:rFonts w:eastAsia="Times New Roman"/>
               <w:lang w:val="en-US"/>
             </w:rPr>
-            <w:lastRenderedPageBreak/>
             <w:t>[46]</w:t>
           </w:r>
           <w:r>
@@ -21155,6 +21269,7 @@
               <w:rFonts w:eastAsia="Times New Roman"/>
               <w:lang w:val="en-US"/>
             </w:rPr>
+            <w:lastRenderedPageBreak/>
             <w:t>[50]</w:t>
           </w:r>
           <w:r>
@@ -21255,8 +21370,8 @@
       </w:sdtContent>
     </w:sdt>
     <w:sectPr>
-      <w:headerReference w:type="first" r:id="rId23"/>
-      <w:footerReference w:type="first" r:id="rId24"/>
+      <w:headerReference w:type="first" r:id="rId26"/>
+      <w:footerReference w:type="first" r:id="rId27"/>
       <w:pgSz w:w="12240" w:h="15840"/>
       <w:pgMar w:top="1417" w:right="1701" w:bottom="1417" w:left="1701" w:header="708" w:footer="708" w:gutter="0"/>
       <w:cols w:space="708"/>
@@ -21268,7 +21383,7 @@
 </file>
 
 <file path=word/comments.xml><?xml version="1.0" encoding="utf-8"?>
-<w:comments xmlns:wpc="http://schemas.microsoft.com/office/word/2010/wordprocessingCanvas" xmlns:cx="http://schemas.microsoft.com/office/drawing/2014/chartex" xmlns:cx1="http://schemas.microsoft.com/office/drawing/2015/9/8/chartex" xmlns:cx2="http://schemas.microsoft.com/office/drawing/2015/10/21/chartex" xmlns:cx3="http://schemas.microsoft.com/office/drawing/2016/5/9/chartex" xmlns:cx4="http://schemas.microsoft.com/office/drawing/2016/5/10/chartex" xmlns:cx5="http://schemas.microsoft.com/office/drawing/2016/5/11/chartex" xmlns:cx6="http://schemas.microsoft.com/office/drawing/2016/5/12/chartex" xmlns:cx7="http://schemas.microsoft.com/office/drawing/2016/5/13/chartex" xmlns:cx8="http://schemas.microsoft.com/office/drawing/2016/5/14/chartex" xmlns:mc="http://schemas.openxmlformats.org/markup-compatibility/2006" xmlns:aink="http://schemas.microsoft.com/office/drawing/2016/ink" xmlns:am3d="http://schemas.microsoft.com/office/drawing/2017/model3d" xmlns:o="urn:schemas-microsoft-com:office:office" xmlns:oel="http://schemas.microsoft.com/office/2019/extlst" xmlns:r="http://schemas.openxmlformats.org/officeDocument/2006/relationships" xmlns:m="http://schemas.openxmlformats.org/officeDocument/2006/math" xmlns:v="urn:schemas-microsoft-com:vml" xmlns:wp14="http://schemas.microsoft.com/office/word/2010/wordprocessingDrawing" xmlns:wp="http://schemas.openxmlformats.org/drawingml/2006/wordprocessingDrawing" xmlns:w10="urn:schemas-microsoft-com:office:word" xmlns:w="http://schemas.openxmlformats.org/wordprocessingml/2006/main" xmlns:w14="http://schemas.microsoft.com/office/word/2010/wordml" xmlns:w15="http://schemas.microsoft.com/office/word/2012/wordml" xmlns:w16cex="http://schemas.microsoft.com/office/word/2018/wordml/cex" xmlns:w16cid="http://schemas.microsoft.com/office/word/2016/wordml/cid" xmlns:w16="http://schemas.microsoft.com/office/word/2018/wordml" xmlns:w16du="http://schemas.microsoft.com/office/word/2023/wordml/word16du" xmlns:w16sdtdh="http://schemas.microsoft.com/office/word/2020/wordml/sdtdatahash" xmlns:w16se="http://schemas.microsoft.com/office/word/2015/wordml/symex" xmlns:wpg="http://schemas.microsoft.com/office/word/2010/wordprocessingGroup" xmlns:wpi="http://schemas.microsoft.com/office/word/2010/wordprocessingInk" xmlns:wne="http://schemas.microsoft.com/office/word/2006/wordml" xmlns:wps="http://schemas.microsoft.com/office/word/2010/wordprocessingShape" mc:Ignorable="w14 w15 w16se w16cid w16 w16cex w16sdtdh w16du wp14">
+<w:comments xmlns:wpc="http://schemas.microsoft.com/office/word/2010/wordprocessingCanvas" xmlns:cx="http://schemas.microsoft.com/office/drawing/2014/chartex" xmlns:cx1="http://schemas.microsoft.com/office/drawing/2015/9/8/chartex" xmlns:cx2="http://schemas.microsoft.com/office/drawing/2015/10/21/chartex" xmlns:cx3="http://schemas.microsoft.com/office/drawing/2016/5/9/chartex" xmlns:cx4="http://schemas.microsoft.com/office/drawing/2016/5/10/chartex" xmlns:cx5="http://schemas.microsoft.com/office/drawing/2016/5/11/chartex" xmlns:cx6="http://schemas.microsoft.com/office/drawing/2016/5/12/chartex" xmlns:cx7="http://schemas.microsoft.com/office/drawing/2016/5/13/chartex" xmlns:cx8="http://schemas.microsoft.com/office/drawing/2016/5/14/chartex" xmlns:mc="http://schemas.openxmlformats.org/markup-compatibility/2006" xmlns:aink="http://schemas.microsoft.com/office/drawing/2016/ink" xmlns:am3d="http://schemas.microsoft.com/office/drawing/2017/model3d" xmlns:o="urn:schemas-microsoft-com:office:office" xmlns:oel="http://schemas.microsoft.com/office/2019/extlst" xmlns:r="http://schemas.openxmlformats.org/officeDocument/2006/relationships" xmlns:m="http://schemas.openxmlformats.org/officeDocument/2006/math" xmlns:v="urn:schemas-microsoft-com:vml" xmlns:wp14="http://schemas.microsoft.com/office/word/2010/wordprocessingDrawing" xmlns:wp="http://schemas.openxmlformats.org/drawingml/2006/wordprocessingDrawing" xmlns:w10="urn:schemas-microsoft-com:office:word" xmlns:w="http://schemas.openxmlformats.org/wordprocessingml/2006/main" xmlns:w14="http://schemas.microsoft.com/office/word/2010/wordml" xmlns:w15="http://schemas.microsoft.com/office/word/2012/wordml" xmlns:w16cex="http://schemas.microsoft.com/office/word/2018/wordml/cex" xmlns:w16cid="http://schemas.microsoft.com/office/word/2016/wordml/cid" xmlns:w16="http://schemas.microsoft.com/office/word/2018/wordml" xmlns:w16du="http://schemas.microsoft.com/office/word/2023/wordml/word16du" xmlns:w16sdtdh="http://schemas.microsoft.com/office/word/2020/wordml/sdtdatahash" xmlns:w16sdtfl="http://schemas.microsoft.com/office/word/2024/wordml/sdtformatlock" xmlns:w16se="http://schemas.microsoft.com/office/word/2015/wordml/symex" xmlns:wpg="http://schemas.microsoft.com/office/word/2010/wordprocessingGroup" xmlns:wpi="http://schemas.microsoft.com/office/word/2010/wordprocessingInk" xmlns:wne="http://schemas.microsoft.com/office/word/2006/wordml" xmlns:wps="http://schemas.microsoft.com/office/word/2010/wordprocessingShape" mc:Ignorable="w14 w15 w16se w16cid w16 w16cex w16sdtdh w16sdtfl w16du wp14">
   <w:comment w:id="5" w:author="Carlos Montaño" w:date="2024-08-05T21:57:00Z" w:initials="CM">
     <w:p>
       <w:pPr>
@@ -21337,7 +21452,7 @@
 </file>
 
 <file path=word/commentsExtended.xml><?xml version="1.0" encoding="utf-8"?>
-<w15:commentsEx xmlns:wpc="http://schemas.microsoft.com/office/word/2010/wordprocessingCanvas" xmlns:cx="http://schemas.microsoft.com/office/drawing/2014/chartex" xmlns:cx1="http://schemas.microsoft.com/office/drawing/2015/9/8/chartex" xmlns:cx2="http://schemas.microsoft.com/office/drawing/2015/10/21/chartex" xmlns:cx3="http://schemas.microsoft.com/office/drawing/2016/5/9/chartex" xmlns:cx4="http://schemas.microsoft.com/office/drawing/2016/5/10/chartex" xmlns:cx5="http://schemas.microsoft.com/office/drawing/2016/5/11/chartex" xmlns:cx6="http://schemas.microsoft.com/office/drawing/2016/5/12/chartex" xmlns:cx7="http://schemas.microsoft.com/office/drawing/2016/5/13/chartex" xmlns:cx8="http://schemas.microsoft.com/office/drawing/2016/5/14/chartex" xmlns:mc="http://schemas.openxmlformats.org/markup-compatibility/2006" xmlns:aink="http://schemas.microsoft.com/office/drawing/2016/ink" xmlns:am3d="http://schemas.microsoft.com/office/drawing/2017/model3d" xmlns:o="urn:schemas-microsoft-com:office:office" xmlns:oel="http://schemas.microsoft.com/office/2019/extlst" xmlns:r="http://schemas.openxmlformats.org/officeDocument/2006/relationships" xmlns:m="http://schemas.openxmlformats.org/officeDocument/2006/math" xmlns:v="urn:schemas-microsoft-com:vml" xmlns:wp14="http://schemas.microsoft.com/office/word/2010/wordprocessingDrawing" xmlns:wp="http://schemas.openxmlformats.org/drawingml/2006/wordprocessingDrawing" xmlns:w10="urn:schemas-microsoft-com:office:word" xmlns:w="http://schemas.openxmlformats.org/wordprocessingml/2006/main" xmlns:w14="http://schemas.microsoft.com/office/word/2010/wordml" xmlns:w15="http://schemas.microsoft.com/office/word/2012/wordml" xmlns:w16cex="http://schemas.microsoft.com/office/word/2018/wordml/cex" xmlns:w16cid="http://schemas.microsoft.com/office/word/2016/wordml/cid" xmlns:w16="http://schemas.microsoft.com/office/word/2018/wordml" xmlns:w16du="http://schemas.microsoft.com/office/word/2023/wordml/word16du" xmlns:w16sdtdh="http://schemas.microsoft.com/office/word/2020/wordml/sdtdatahash" xmlns:w16se="http://schemas.microsoft.com/office/word/2015/wordml/symex" xmlns:wpg="http://schemas.microsoft.com/office/word/2010/wordprocessingGroup" xmlns:wpi="http://schemas.microsoft.com/office/word/2010/wordprocessingInk" xmlns:wne="http://schemas.microsoft.com/office/word/2006/wordml" xmlns:wps="http://schemas.microsoft.com/office/word/2010/wordprocessingShape" mc:Ignorable="w14 w15 w16se w16cid w16 w16cex w16sdtdh w16du wp14">
+<w15:commentsEx xmlns:wpc="http://schemas.microsoft.com/office/word/2010/wordprocessingCanvas" xmlns:cx="http://schemas.microsoft.com/office/drawing/2014/chartex" xmlns:cx1="http://schemas.microsoft.com/office/drawing/2015/9/8/chartex" xmlns:cx2="http://schemas.microsoft.com/office/drawing/2015/10/21/chartex" xmlns:cx3="http://schemas.microsoft.com/office/drawing/2016/5/9/chartex" xmlns:cx4="http://schemas.microsoft.com/office/drawing/2016/5/10/chartex" xmlns:cx5="http://schemas.microsoft.com/office/drawing/2016/5/11/chartex" xmlns:cx6="http://schemas.microsoft.com/office/drawing/2016/5/12/chartex" xmlns:cx7="http://schemas.microsoft.com/office/drawing/2016/5/13/chartex" xmlns:cx8="http://schemas.microsoft.com/office/drawing/2016/5/14/chartex" xmlns:mc="http://schemas.openxmlformats.org/markup-compatibility/2006" xmlns:aink="http://schemas.microsoft.com/office/drawing/2016/ink" xmlns:am3d="http://schemas.microsoft.com/office/drawing/2017/model3d" xmlns:o="urn:schemas-microsoft-com:office:office" xmlns:oel="http://schemas.microsoft.com/office/2019/extlst" xmlns:r="http://schemas.openxmlformats.org/officeDocument/2006/relationships" xmlns:m="http://schemas.openxmlformats.org/officeDocument/2006/math" xmlns:v="urn:schemas-microsoft-com:vml" xmlns:wp14="http://schemas.microsoft.com/office/word/2010/wordprocessingDrawing" xmlns:wp="http://schemas.openxmlformats.org/drawingml/2006/wordprocessingDrawing" xmlns:w10="urn:schemas-microsoft-com:office:word" xmlns:w="http://schemas.openxmlformats.org/wordprocessingml/2006/main" xmlns:w14="http://schemas.microsoft.com/office/word/2010/wordml" xmlns:w15="http://schemas.microsoft.com/office/word/2012/wordml" xmlns:w16cex="http://schemas.microsoft.com/office/word/2018/wordml/cex" xmlns:w16cid="http://schemas.microsoft.com/office/word/2016/wordml/cid" xmlns:w16="http://schemas.microsoft.com/office/word/2018/wordml" xmlns:w16du="http://schemas.microsoft.com/office/word/2023/wordml/word16du" xmlns:w16sdtdh="http://schemas.microsoft.com/office/word/2020/wordml/sdtdatahash" xmlns:w16sdtfl="http://schemas.microsoft.com/office/word/2024/wordml/sdtformatlock" xmlns:w16se="http://schemas.microsoft.com/office/word/2015/wordml/symex" xmlns:wpg="http://schemas.microsoft.com/office/word/2010/wordprocessingGroup" xmlns:wpi="http://schemas.microsoft.com/office/word/2010/wordprocessingInk" xmlns:wne="http://schemas.microsoft.com/office/word/2006/wordml" xmlns:wps="http://schemas.microsoft.com/office/word/2010/wordprocessingShape" mc:Ignorable="w14 w15 w16se w16cid w16 w16cex w16sdtdh w16sdtfl w16du wp14">
   <w15:commentEx w15:paraId="7EA2A040" w15:done="0"/>
   <w15:commentEx w15:paraId="55F10728" w15:done="0"/>
   <w15:commentEx w15:paraId="1AAC6D57" w15:done="0"/>
@@ -21346,7 +21461,7 @@
 </file>
 
 <file path=word/commentsExtensible.xml><?xml version="1.0" encoding="utf-8"?>
-<w16cex:commentsExtensible xmlns:wpc="http://schemas.microsoft.com/office/word/2010/wordprocessingCanvas" xmlns:cx="http://schemas.microsoft.com/office/drawing/2014/chartex" xmlns:cx1="http://schemas.microsoft.com/office/drawing/2015/9/8/chartex" xmlns:cx2="http://schemas.microsoft.com/office/drawing/2015/10/21/chartex" xmlns:cx3="http://schemas.microsoft.com/office/drawing/2016/5/9/chartex" xmlns:cx4="http://schemas.microsoft.com/office/drawing/2016/5/10/chartex" xmlns:cx5="http://schemas.microsoft.com/office/drawing/2016/5/11/chartex" xmlns:cx6="http://schemas.microsoft.com/office/drawing/2016/5/12/chartex" xmlns:cx7="http://schemas.microsoft.com/office/drawing/2016/5/13/chartex" xmlns:cx8="http://schemas.microsoft.com/office/drawing/2016/5/14/chartex" xmlns:cr="http://schemas.microsoft.com/office/comments/2020/reactions" xmlns:mc="http://schemas.openxmlformats.org/markup-compatibility/2006" xmlns:aink="http://schemas.microsoft.com/office/drawing/2016/ink" xmlns:am3d="http://schemas.microsoft.com/office/drawing/2017/model3d" xmlns:o="urn:schemas-microsoft-com:office:office" xmlns:oel="http://schemas.microsoft.com/office/2019/extlst" xmlns:r="http://schemas.openxmlformats.org/officeDocument/2006/relationships" xmlns:m="http://schemas.openxmlformats.org/officeDocument/2006/math" xmlns:v="urn:schemas-microsoft-com:vml" xmlns:wp14="http://schemas.microsoft.com/office/word/2010/wordprocessingDrawing" xmlns:wp="http://schemas.openxmlformats.org/drawingml/2006/wordprocessingDrawing" xmlns:w10="urn:schemas-microsoft-com:office:word" xmlns:w="http://schemas.openxmlformats.org/wordprocessingml/2006/main" xmlns:w14="http://schemas.microsoft.com/office/word/2010/wordml" xmlns:w15="http://schemas.microsoft.com/office/word/2012/wordml" xmlns:w16cex="http://schemas.microsoft.com/office/word/2018/wordml/cex" xmlns:w16cid="http://schemas.microsoft.com/office/word/2016/wordml/cid" xmlns:w16="http://schemas.microsoft.com/office/word/2018/wordml" xmlns:w16du="http://schemas.microsoft.com/office/word/2023/wordml/word16du" xmlns:w16sdtdh="http://schemas.microsoft.com/office/word/2020/wordml/sdtdatahash" xmlns:w16se="http://schemas.microsoft.com/office/word/2015/wordml/symex" xmlns:wpg="http://schemas.microsoft.com/office/word/2010/wordprocessingGroup" xmlns:wpi="http://schemas.microsoft.com/office/word/2010/wordprocessingInk" xmlns:wne="http://schemas.microsoft.com/office/word/2006/wordml" xmlns:wps="http://schemas.microsoft.com/office/word/2010/wordprocessingShape" mc:Ignorable="w14 w15 w16se w16cid w16 w16cex w16sdtdh cr w16du wp14">
+<w16cex:commentsExtensible xmlns:wpc="http://schemas.microsoft.com/office/word/2010/wordprocessingCanvas" xmlns:cx="http://schemas.microsoft.com/office/drawing/2014/chartex" xmlns:cx1="http://schemas.microsoft.com/office/drawing/2015/9/8/chartex" xmlns:cx2="http://schemas.microsoft.com/office/drawing/2015/10/21/chartex" xmlns:cx3="http://schemas.microsoft.com/office/drawing/2016/5/9/chartex" xmlns:cx4="http://schemas.microsoft.com/office/drawing/2016/5/10/chartex" xmlns:cx5="http://schemas.microsoft.com/office/drawing/2016/5/11/chartex" xmlns:cx6="http://schemas.microsoft.com/office/drawing/2016/5/12/chartex" xmlns:cx7="http://schemas.microsoft.com/office/drawing/2016/5/13/chartex" xmlns:cx8="http://schemas.microsoft.com/office/drawing/2016/5/14/chartex" xmlns:cr="http://schemas.microsoft.com/office/comments/2020/reactions" xmlns:mc="http://schemas.openxmlformats.org/markup-compatibility/2006" xmlns:aink="http://schemas.microsoft.com/office/drawing/2016/ink" xmlns:am3d="http://schemas.microsoft.com/office/drawing/2017/model3d" xmlns:o="urn:schemas-microsoft-com:office:office" xmlns:oel="http://schemas.microsoft.com/office/2019/extlst" xmlns:r="http://schemas.openxmlformats.org/officeDocument/2006/relationships" xmlns:m="http://schemas.openxmlformats.org/officeDocument/2006/math" xmlns:v="urn:schemas-microsoft-com:vml" xmlns:wp14="http://schemas.microsoft.com/office/word/2010/wordprocessingDrawing" xmlns:wp="http://schemas.openxmlformats.org/drawingml/2006/wordprocessingDrawing" xmlns:w10="urn:schemas-microsoft-com:office:word" xmlns:w="http://schemas.openxmlformats.org/wordprocessingml/2006/main" xmlns:w14="http://schemas.microsoft.com/office/word/2010/wordml" xmlns:w15="http://schemas.microsoft.com/office/word/2012/wordml" xmlns:w16cex="http://schemas.microsoft.com/office/word/2018/wordml/cex" xmlns:w16cid="http://schemas.microsoft.com/office/word/2016/wordml/cid" xmlns:w16="http://schemas.microsoft.com/office/word/2018/wordml" xmlns:w16du="http://schemas.microsoft.com/office/word/2023/wordml/word16du" xmlns:w16sdtdh="http://schemas.microsoft.com/office/word/2020/wordml/sdtdatahash" xmlns:w16sdtfl="http://schemas.microsoft.com/office/word/2024/wordml/sdtformatlock" xmlns:w16se="http://schemas.microsoft.com/office/word/2015/wordml/symex" xmlns:wpg="http://schemas.microsoft.com/office/word/2010/wordprocessingGroup" xmlns:wpi="http://schemas.microsoft.com/office/word/2010/wordprocessingInk" xmlns:wne="http://schemas.microsoft.com/office/word/2006/wordml" xmlns:wps="http://schemas.microsoft.com/office/word/2010/wordprocessingShape" mc:Ignorable="w14 w15 w16se w16cid w16 w16cex w16sdtdh w16sdtfl cr w16du wp14">
   <w16cex:commentExtensible w16cex:durableId="6FB1567D" w16cex:dateUtc="2024-08-06T04:57:00Z"/>
   <w16cex:commentExtensible w16cex:durableId="5A4B791D" w16cex:dateUtc="2024-08-06T04:00:00Z"/>
   <w16cex:commentExtensible w16cex:durableId="7CC94C3D" w16cex:dateUtc="2024-08-06T02:45:00Z"/>
@@ -21355,7 +21470,7 @@
 </file>
 
 <file path=word/commentsIds.xml><?xml version="1.0" encoding="utf-8"?>
-<w16cid:commentsIds xmlns:wpc="http://schemas.microsoft.com/office/word/2010/wordprocessingCanvas" xmlns:cx="http://schemas.microsoft.com/office/drawing/2014/chartex" xmlns:cx1="http://schemas.microsoft.com/office/drawing/2015/9/8/chartex" xmlns:cx2="http://schemas.microsoft.com/office/drawing/2015/10/21/chartex" xmlns:cx3="http://schemas.microsoft.com/office/drawing/2016/5/9/chartex" xmlns:cx4="http://schemas.microsoft.com/office/drawing/2016/5/10/chartex" xmlns:cx5="http://schemas.microsoft.com/office/drawing/2016/5/11/chartex" xmlns:cx6="http://schemas.microsoft.com/office/drawing/2016/5/12/chartex" xmlns:cx7="http://schemas.microsoft.com/office/drawing/2016/5/13/chartex" xmlns:cx8="http://schemas.microsoft.com/office/drawing/2016/5/14/chartex" xmlns:mc="http://schemas.openxmlformats.org/markup-compatibility/2006" xmlns:aink="http://schemas.microsoft.com/office/drawing/2016/ink" xmlns:am3d="http://schemas.microsoft.com/office/drawing/2017/model3d" xmlns:o="urn:schemas-microsoft-com:office:office" xmlns:oel="http://schemas.microsoft.com/office/2019/extlst" xmlns:r="http://schemas.openxmlformats.org/officeDocument/2006/relationships" xmlns:m="http://schemas.openxmlformats.org/officeDocument/2006/math" xmlns:v="urn:schemas-microsoft-com:vml" xmlns:wp14="http://schemas.microsoft.com/office/word/2010/wordprocessingDrawing" xmlns:wp="http://schemas.openxmlformats.org/drawingml/2006/wordprocessingDrawing" xmlns:w10="urn:schemas-microsoft-com:office:word" xmlns:w="http://schemas.openxmlformats.org/wordprocessingml/2006/main" xmlns:w14="http://schemas.microsoft.com/office/word/2010/wordml" xmlns:w15="http://schemas.microsoft.com/office/word/2012/wordml" xmlns:w16cex="http://schemas.microsoft.com/office/word/2018/wordml/cex" xmlns:w16cid="http://schemas.microsoft.com/office/word/2016/wordml/cid" xmlns:w16="http://schemas.microsoft.com/office/word/2018/wordml" xmlns:w16du="http://schemas.microsoft.com/office/word/2023/wordml/word16du" xmlns:w16sdtdh="http://schemas.microsoft.com/office/word/2020/wordml/sdtdatahash" xmlns:w16se="http://schemas.microsoft.com/office/word/2015/wordml/symex" xmlns:wpg="http://schemas.microsoft.com/office/word/2010/wordprocessingGroup" xmlns:wpi="http://schemas.microsoft.com/office/word/2010/wordprocessingInk" xmlns:wne="http://schemas.microsoft.com/office/word/2006/wordml" xmlns:wps="http://schemas.microsoft.com/office/word/2010/wordprocessingShape" mc:Ignorable="w14 w15 w16se w16cid w16 w16cex w16sdtdh w16du wp14">
+<w16cid:commentsIds xmlns:wpc="http://schemas.microsoft.com/office/word/2010/wordprocessingCanvas" xmlns:cx="http://schemas.microsoft.com/office/drawing/2014/chartex" xmlns:cx1="http://schemas.microsoft.com/office/drawing/2015/9/8/chartex" xmlns:cx2="http://schemas.microsoft.com/office/drawing/2015/10/21/chartex" xmlns:cx3="http://schemas.microsoft.com/office/drawing/2016/5/9/chartex" xmlns:cx4="http://schemas.microsoft.com/office/drawing/2016/5/10/chartex" xmlns:cx5="http://schemas.microsoft.com/office/drawing/2016/5/11/chartex" xmlns:cx6="http://schemas.microsoft.com/office/drawing/2016/5/12/chartex" xmlns:cx7="http://schemas.microsoft.com/office/drawing/2016/5/13/chartex" xmlns:cx8="http://schemas.microsoft.com/office/drawing/2016/5/14/chartex" xmlns:mc="http://schemas.openxmlformats.org/markup-compatibility/2006" xmlns:aink="http://schemas.microsoft.com/office/drawing/2016/ink" xmlns:am3d="http://schemas.microsoft.com/office/drawing/2017/model3d" xmlns:o="urn:schemas-microsoft-com:office:office" xmlns:oel="http://schemas.microsoft.com/office/2019/extlst" xmlns:r="http://schemas.openxmlformats.org/officeDocument/2006/relationships" xmlns:m="http://schemas.openxmlformats.org/officeDocument/2006/math" xmlns:v="urn:schemas-microsoft-com:vml" xmlns:wp14="http://schemas.microsoft.com/office/word/2010/wordprocessingDrawing" xmlns:wp="http://schemas.openxmlformats.org/drawingml/2006/wordprocessingDrawing" xmlns:w10="urn:schemas-microsoft-com:office:word" xmlns:w="http://schemas.openxmlformats.org/wordprocessingml/2006/main" xmlns:w14="http://schemas.microsoft.com/office/word/2010/wordml" xmlns:w15="http://schemas.microsoft.com/office/word/2012/wordml" xmlns:w16cex="http://schemas.microsoft.com/office/word/2018/wordml/cex" xmlns:w16cid="http://schemas.microsoft.com/office/word/2016/wordml/cid" xmlns:w16="http://schemas.microsoft.com/office/word/2018/wordml" xmlns:w16du="http://schemas.microsoft.com/office/word/2023/wordml/word16du" xmlns:w16sdtdh="http://schemas.microsoft.com/office/word/2020/wordml/sdtdatahash" xmlns:w16sdtfl="http://schemas.microsoft.com/office/word/2024/wordml/sdtformatlock" xmlns:w16se="http://schemas.microsoft.com/office/word/2015/wordml/symex" xmlns:wpg="http://schemas.microsoft.com/office/word/2010/wordprocessingGroup" xmlns:wpi="http://schemas.microsoft.com/office/word/2010/wordprocessingInk" xmlns:wne="http://schemas.microsoft.com/office/word/2006/wordml" xmlns:wps="http://schemas.microsoft.com/office/word/2010/wordprocessingShape" mc:Ignorable="w14 w15 w16se w16cid w16 w16cex w16sdtdh w16sdtfl w16du wp14">
   <w16cid:commentId w16cid:paraId="7EA2A040" w16cid:durableId="6FB1567D"/>
   <w16cid:commentId w16cid:paraId="55F10728" w16cid:durableId="5A4B791D"/>
   <w16cid:commentId w16cid:paraId="1AAC6D57" w16cid:durableId="7CC94C3D"/>
@@ -21364,7 +21479,7 @@
 </file>
 
 <file path=word/endnotes.xml><?xml version="1.0" encoding="utf-8"?>
-<w:endnotes xmlns:wpc="http://schemas.microsoft.com/office/word/2010/wordprocessingCanvas" xmlns:cx="http://schemas.microsoft.com/office/drawing/2014/chartex" xmlns:cx1="http://schemas.microsoft.com/office/drawing/2015/9/8/chartex" xmlns:cx2="http://schemas.microsoft.com/office/drawing/2015/10/21/chartex" xmlns:cx3="http://schemas.microsoft.com/office/drawing/2016/5/9/chartex" xmlns:cx4="http://schemas.microsoft.com/office/drawing/2016/5/10/chartex" xmlns:cx5="http://schemas.microsoft.com/office/drawing/2016/5/11/chartex" xmlns:cx6="http://schemas.microsoft.com/office/drawing/2016/5/12/chartex" xmlns:cx7="http://schemas.microsoft.com/office/drawing/2016/5/13/chartex" xmlns:cx8="http://schemas.microsoft.com/office/drawing/2016/5/14/chartex" xmlns:mc="http://schemas.openxmlformats.org/markup-compatibility/2006" xmlns:aink="http://schemas.microsoft.com/office/drawing/2016/ink" xmlns:am3d="http://schemas.microsoft.com/office/drawing/2017/model3d" xmlns:o="urn:schemas-microsoft-com:office:office" xmlns:oel="http://schemas.microsoft.com/office/2019/extlst" xmlns:r="http://schemas.openxmlformats.org/officeDocument/2006/relationships" xmlns:m="http://schemas.openxmlformats.org/officeDocument/2006/math" xmlns:v="urn:schemas-microsoft-com:vml" xmlns:wp14="http://schemas.microsoft.com/office/word/2010/wordprocessingDrawing" xmlns:wp="http://schemas.openxmlformats.org/drawingml/2006/wordprocessingDrawing" xmlns:w10="urn:schemas-microsoft-com:office:word" xmlns:w="http://schemas.openxmlformats.org/wordprocessingml/2006/main" xmlns:w14="http://schemas.microsoft.com/office/word/2010/wordml" xmlns:w15="http://schemas.microsoft.com/office/word/2012/wordml" xmlns:w16cex="http://schemas.microsoft.com/office/word/2018/wordml/cex" xmlns:w16cid="http://schemas.microsoft.com/office/word/2016/wordml/cid" xmlns:w16="http://schemas.microsoft.com/office/word/2018/wordml" xmlns:w16du="http://schemas.microsoft.com/office/word/2023/wordml/word16du" xmlns:w16sdtdh="http://schemas.microsoft.com/office/word/2020/wordml/sdtdatahash" xmlns:w16se="http://schemas.microsoft.com/office/word/2015/wordml/symex" xmlns:wpg="http://schemas.microsoft.com/office/word/2010/wordprocessingGroup" xmlns:wpi="http://schemas.microsoft.com/office/word/2010/wordprocessingInk" xmlns:wne="http://schemas.microsoft.com/office/word/2006/wordml" xmlns:wps="http://schemas.microsoft.com/office/word/2010/wordprocessingShape" mc:Ignorable="w14 w15 w16se w16cid w16 w16cex w16sdtdh w16du wp14">
+<w:endnotes xmlns:wpc="http://schemas.microsoft.com/office/word/2010/wordprocessingCanvas" xmlns:cx="http://schemas.microsoft.com/office/drawing/2014/chartex" xmlns:cx1="http://schemas.microsoft.com/office/drawing/2015/9/8/chartex" xmlns:cx2="http://schemas.microsoft.com/office/drawing/2015/10/21/chartex" xmlns:cx3="http://schemas.microsoft.com/office/drawing/2016/5/9/chartex" xmlns:cx4="http://schemas.microsoft.com/office/drawing/2016/5/10/chartex" xmlns:cx5="http://schemas.microsoft.com/office/drawing/2016/5/11/chartex" xmlns:cx6="http://schemas.microsoft.com/office/drawing/2016/5/12/chartex" xmlns:cx7="http://schemas.microsoft.com/office/drawing/2016/5/13/chartex" xmlns:cx8="http://schemas.microsoft.com/office/drawing/2016/5/14/chartex" xmlns:mc="http://schemas.openxmlformats.org/markup-compatibility/2006" xmlns:aink="http://schemas.microsoft.com/office/drawing/2016/ink" xmlns:am3d="http://schemas.microsoft.com/office/drawing/2017/model3d" xmlns:o="urn:schemas-microsoft-com:office:office" xmlns:oel="http://schemas.microsoft.com/office/2019/extlst" xmlns:r="http://schemas.openxmlformats.org/officeDocument/2006/relationships" xmlns:m="http://schemas.openxmlformats.org/officeDocument/2006/math" xmlns:v="urn:schemas-microsoft-com:vml" xmlns:wp14="http://schemas.microsoft.com/office/word/2010/wordprocessingDrawing" xmlns:wp="http://schemas.openxmlformats.org/drawingml/2006/wordprocessingDrawing" xmlns:w10="urn:schemas-microsoft-com:office:word" xmlns:w="http://schemas.openxmlformats.org/wordprocessingml/2006/main" xmlns:w14="http://schemas.microsoft.com/office/word/2010/wordml" xmlns:w15="http://schemas.microsoft.com/office/word/2012/wordml" xmlns:w16cex="http://schemas.microsoft.com/office/word/2018/wordml/cex" xmlns:w16cid="http://schemas.microsoft.com/office/word/2016/wordml/cid" xmlns:w16="http://schemas.microsoft.com/office/word/2018/wordml" xmlns:w16du="http://schemas.microsoft.com/office/word/2023/wordml/word16du" xmlns:w16sdtdh="http://schemas.microsoft.com/office/word/2020/wordml/sdtdatahash" xmlns:w16sdtfl="http://schemas.microsoft.com/office/word/2024/wordml/sdtformatlock" xmlns:w16se="http://schemas.microsoft.com/office/word/2015/wordml/symex" xmlns:wpg="http://schemas.microsoft.com/office/word/2010/wordprocessingGroup" xmlns:wpi="http://schemas.microsoft.com/office/word/2010/wordprocessingInk" xmlns:wne="http://schemas.microsoft.com/office/word/2006/wordml" xmlns:wps="http://schemas.microsoft.com/office/word/2010/wordprocessingShape" mc:Ignorable="w14 w15 w16se w16cid w16 w16cex w16sdtdh w16sdtfl w16du wp14">
   <w:endnote w:type="separator" w:id="-1">
     <w:p>
       <w:pPr>
@@ -21389,7 +21504,7 @@
 </file>
 
 <file path=word/footer1.xml><?xml version="1.0" encoding="utf-8"?>
-<w:ftr xmlns:wpc="http://schemas.microsoft.com/office/word/2010/wordprocessingCanvas" xmlns:cx="http://schemas.microsoft.com/office/drawing/2014/chartex" xmlns:cx1="http://schemas.microsoft.com/office/drawing/2015/9/8/chartex" xmlns:cx2="http://schemas.microsoft.com/office/drawing/2015/10/21/chartex" xmlns:cx3="http://schemas.microsoft.com/office/drawing/2016/5/9/chartex" xmlns:cx4="http://schemas.microsoft.com/office/drawing/2016/5/10/chartex" xmlns:cx5="http://schemas.microsoft.com/office/drawing/2016/5/11/chartex" xmlns:cx6="http://schemas.microsoft.com/office/drawing/2016/5/12/chartex" xmlns:cx7="http://schemas.microsoft.com/office/drawing/2016/5/13/chartex" xmlns:cx8="http://schemas.microsoft.com/office/drawing/2016/5/14/chartex" xmlns:mc="http://schemas.openxmlformats.org/markup-compatibility/2006" xmlns:aink="http://schemas.microsoft.com/office/drawing/2016/ink" xmlns:am3d="http://schemas.microsoft.com/office/drawing/2017/model3d" xmlns:o="urn:schemas-microsoft-com:office:office" xmlns:oel="http://schemas.microsoft.com/office/2019/extlst" xmlns:r="http://schemas.openxmlformats.org/officeDocument/2006/relationships" xmlns:m="http://schemas.openxmlformats.org/officeDocument/2006/math" xmlns:v="urn:schemas-microsoft-com:vml" xmlns:wp14="http://schemas.microsoft.com/office/word/2010/wordprocessingDrawing" xmlns:wp="http://schemas.openxmlformats.org/drawingml/2006/wordprocessingDrawing" xmlns:w10="urn:schemas-microsoft-com:office:word" xmlns:w="http://schemas.openxmlformats.org/wordprocessingml/2006/main" xmlns:w14="http://schemas.microsoft.com/office/word/2010/wordml" xmlns:w15="http://schemas.microsoft.com/office/word/2012/wordml" xmlns:w16cex="http://schemas.microsoft.com/office/word/2018/wordml/cex" xmlns:w16cid="http://schemas.microsoft.com/office/word/2016/wordml/cid" xmlns:w16="http://schemas.microsoft.com/office/word/2018/wordml" xmlns:w16du="http://schemas.microsoft.com/office/word/2023/wordml/word16du" xmlns:w16sdtdh="http://schemas.microsoft.com/office/word/2020/wordml/sdtdatahash" xmlns:w16se="http://schemas.microsoft.com/office/word/2015/wordml/symex" xmlns:wpg="http://schemas.microsoft.com/office/word/2010/wordprocessingGroup" xmlns:wpi="http://schemas.microsoft.com/office/word/2010/wordprocessingInk" xmlns:wne="http://schemas.microsoft.com/office/word/2006/wordml" xmlns:wps="http://schemas.microsoft.com/office/word/2010/wordprocessingShape" mc:Ignorable="w14 w15 w16se w16cid w16 w16cex w16sdtdh w16du wp14">
+<w:ftr xmlns:wpc="http://schemas.microsoft.com/office/word/2010/wordprocessingCanvas" xmlns:cx="http://schemas.microsoft.com/office/drawing/2014/chartex" xmlns:cx1="http://schemas.microsoft.com/office/drawing/2015/9/8/chartex" xmlns:cx2="http://schemas.microsoft.com/office/drawing/2015/10/21/chartex" xmlns:cx3="http://schemas.microsoft.com/office/drawing/2016/5/9/chartex" xmlns:cx4="http://schemas.microsoft.com/office/drawing/2016/5/10/chartex" xmlns:cx5="http://schemas.microsoft.com/office/drawing/2016/5/11/chartex" xmlns:cx6="http://schemas.microsoft.com/office/drawing/2016/5/12/chartex" xmlns:cx7="http://schemas.microsoft.com/office/drawing/2016/5/13/chartex" xmlns:cx8="http://schemas.microsoft.com/office/drawing/2016/5/14/chartex" xmlns:mc="http://schemas.openxmlformats.org/markup-compatibility/2006" xmlns:aink="http://schemas.microsoft.com/office/drawing/2016/ink" xmlns:am3d="http://schemas.microsoft.com/office/drawing/2017/model3d" xmlns:o="urn:schemas-microsoft-com:office:office" xmlns:oel="http://schemas.microsoft.com/office/2019/extlst" xmlns:r="http://schemas.openxmlformats.org/officeDocument/2006/relationships" xmlns:m="http://schemas.openxmlformats.org/officeDocument/2006/math" xmlns:v="urn:schemas-microsoft-com:vml" xmlns:wp14="http://schemas.microsoft.com/office/word/2010/wordprocessingDrawing" xmlns:wp="http://schemas.openxmlformats.org/drawingml/2006/wordprocessingDrawing" xmlns:w10="urn:schemas-microsoft-com:office:word" xmlns:w="http://schemas.openxmlformats.org/wordprocessingml/2006/main" xmlns:w14="http://schemas.microsoft.com/office/word/2010/wordml" xmlns:w15="http://schemas.microsoft.com/office/word/2012/wordml" xmlns:w16cex="http://schemas.microsoft.com/office/word/2018/wordml/cex" xmlns:w16cid="http://schemas.microsoft.com/office/word/2016/wordml/cid" xmlns:w16="http://schemas.microsoft.com/office/word/2018/wordml" xmlns:w16du="http://schemas.microsoft.com/office/word/2023/wordml/word16du" xmlns:w16sdtdh="http://schemas.microsoft.com/office/word/2020/wordml/sdtdatahash" xmlns:w16sdtfl="http://schemas.microsoft.com/office/word/2024/wordml/sdtformatlock" xmlns:w16se="http://schemas.microsoft.com/office/word/2015/wordml/symex" xmlns:wpg="http://schemas.microsoft.com/office/word/2010/wordprocessingGroup" xmlns:wpi="http://schemas.microsoft.com/office/word/2010/wordprocessingInk" xmlns:wne="http://schemas.microsoft.com/office/word/2006/wordml" xmlns:wps="http://schemas.microsoft.com/office/word/2010/wordprocessingShape" mc:Ignorable="w14 w15 w16se w16cid w16 w16cex w16sdtdh w16sdtfl w16du wp14">
   <w:p>
     <w:pPr>
       <w:tabs>
@@ -22139,7 +22254,7 @@
 </file>
 
 <file path=word/footnotes.xml><?xml version="1.0" encoding="utf-8"?>
-<w:footnotes xmlns:wpc="http://schemas.microsoft.com/office/word/2010/wordprocessingCanvas" xmlns:cx="http://schemas.microsoft.com/office/drawing/2014/chartex" xmlns:cx1="http://schemas.microsoft.com/office/drawing/2015/9/8/chartex" xmlns:cx2="http://schemas.microsoft.com/office/drawing/2015/10/21/chartex" xmlns:cx3="http://schemas.microsoft.com/office/drawing/2016/5/9/chartex" xmlns:cx4="http://schemas.microsoft.com/office/drawing/2016/5/10/chartex" xmlns:cx5="http://schemas.microsoft.com/office/drawing/2016/5/11/chartex" xmlns:cx6="http://schemas.microsoft.com/office/drawing/2016/5/12/chartex" xmlns:cx7="http://schemas.microsoft.com/office/drawing/2016/5/13/chartex" xmlns:cx8="http://schemas.microsoft.com/office/drawing/2016/5/14/chartex" xmlns:mc="http://schemas.openxmlformats.org/markup-compatibility/2006" xmlns:aink="http://schemas.microsoft.com/office/drawing/2016/ink" xmlns:am3d="http://schemas.microsoft.com/office/drawing/2017/model3d" xmlns:o="urn:schemas-microsoft-com:office:office" xmlns:oel="http://schemas.microsoft.com/office/2019/extlst" xmlns:r="http://schemas.openxmlformats.org/officeDocument/2006/relationships" xmlns:m="http://schemas.openxmlformats.org/officeDocument/2006/math" xmlns:v="urn:schemas-microsoft-com:vml" xmlns:wp14="http://schemas.microsoft.com/office/word/2010/wordprocessingDrawing" xmlns:wp="http://schemas.openxmlformats.org/drawingml/2006/wordprocessingDrawing" xmlns:w10="urn:schemas-microsoft-com:office:word" xmlns:w="http://schemas.openxmlformats.org/wordprocessingml/2006/main" xmlns:w14="http://schemas.microsoft.com/office/word/2010/wordml" xmlns:w15="http://schemas.microsoft.com/office/word/2012/wordml" xmlns:w16cex="http://schemas.microsoft.com/office/word/2018/wordml/cex" xmlns:w16cid="http://schemas.microsoft.com/office/word/2016/wordml/cid" xmlns:w16="http://schemas.microsoft.com/office/word/2018/wordml" xmlns:w16du="http://schemas.microsoft.com/office/word/2023/wordml/word16du" xmlns:w16sdtdh="http://schemas.microsoft.com/office/word/2020/wordml/sdtdatahash" xmlns:w16se="http://schemas.microsoft.com/office/word/2015/wordml/symex" xmlns:wpg="http://schemas.microsoft.com/office/word/2010/wordprocessingGroup" xmlns:wpi="http://schemas.microsoft.com/office/word/2010/wordprocessingInk" xmlns:wne="http://schemas.microsoft.com/office/word/2006/wordml" xmlns:wps="http://schemas.microsoft.com/office/word/2010/wordprocessingShape" mc:Ignorable="w14 w15 w16se w16cid w16 w16cex w16sdtdh w16du wp14">
+<w:footnotes xmlns:wpc="http://schemas.microsoft.com/office/word/2010/wordprocessingCanvas" xmlns:cx="http://schemas.microsoft.com/office/drawing/2014/chartex" xmlns:cx1="http://schemas.microsoft.com/office/drawing/2015/9/8/chartex" xmlns:cx2="http://schemas.microsoft.com/office/drawing/2015/10/21/chartex" xmlns:cx3="http://schemas.microsoft.com/office/drawing/2016/5/9/chartex" xmlns:cx4="http://schemas.microsoft.com/office/drawing/2016/5/10/chartex" xmlns:cx5="http://schemas.microsoft.com/office/drawing/2016/5/11/chartex" xmlns:cx6="http://schemas.microsoft.com/office/drawing/2016/5/12/chartex" xmlns:cx7="http://schemas.microsoft.com/office/drawing/2016/5/13/chartex" xmlns:cx8="http://schemas.microsoft.com/office/drawing/2016/5/14/chartex" xmlns:mc="http://schemas.openxmlformats.org/markup-compatibility/2006" xmlns:aink="http://schemas.microsoft.com/office/drawing/2016/ink" xmlns:am3d="http://schemas.microsoft.com/office/drawing/2017/model3d" xmlns:o="urn:schemas-microsoft-com:office:office" xmlns:oel="http://schemas.microsoft.com/office/2019/extlst" xmlns:r="http://schemas.openxmlformats.org/officeDocument/2006/relationships" xmlns:m="http://schemas.openxmlformats.org/officeDocument/2006/math" xmlns:v="urn:schemas-microsoft-com:vml" xmlns:wp14="http://schemas.microsoft.com/office/word/2010/wordprocessingDrawing" xmlns:wp="http://schemas.openxmlformats.org/drawingml/2006/wordprocessingDrawing" xmlns:w10="urn:schemas-microsoft-com:office:word" xmlns:w="http://schemas.openxmlformats.org/wordprocessingml/2006/main" xmlns:w14="http://schemas.microsoft.com/office/word/2010/wordml" xmlns:w15="http://schemas.microsoft.com/office/word/2012/wordml" xmlns:w16cex="http://schemas.microsoft.com/office/word/2018/wordml/cex" xmlns:w16cid="http://schemas.microsoft.com/office/word/2016/wordml/cid" xmlns:w16="http://schemas.microsoft.com/office/word/2018/wordml" xmlns:w16du="http://schemas.microsoft.com/office/word/2023/wordml/word16du" xmlns:w16sdtdh="http://schemas.microsoft.com/office/word/2020/wordml/sdtdatahash" xmlns:w16sdtfl="http://schemas.microsoft.com/office/word/2024/wordml/sdtformatlock" xmlns:w16se="http://schemas.microsoft.com/office/word/2015/wordml/symex" xmlns:wpg="http://schemas.microsoft.com/office/word/2010/wordprocessingGroup" xmlns:wpi="http://schemas.microsoft.com/office/word/2010/wordprocessingInk" xmlns:wne="http://schemas.microsoft.com/office/word/2006/wordml" xmlns:wps="http://schemas.microsoft.com/office/word/2010/wordprocessingShape" mc:Ignorable="w14 w15 w16se w16cid w16 w16cex w16sdtdh w16sdtfl w16du wp14">
   <w:footnote w:type="separator" w:id="-1">
     <w:p>
       <w:pPr>
@@ -22164,7 +22279,7 @@
 </file>
 
 <file path=word/header1.xml><?xml version="1.0" encoding="utf-8"?>
-<w:hdr xmlns:wpc="http://schemas.microsoft.com/office/word/2010/wordprocessingCanvas" xmlns:cx="http://schemas.microsoft.com/office/drawing/2014/chartex" xmlns:cx1="http://schemas.microsoft.com/office/drawing/2015/9/8/chartex" xmlns:cx2="http://schemas.microsoft.com/office/drawing/2015/10/21/chartex" xmlns:cx3="http://schemas.microsoft.com/office/drawing/2016/5/9/chartex" xmlns:cx4="http://schemas.microsoft.com/office/drawing/2016/5/10/chartex" xmlns:cx5="http://schemas.microsoft.com/office/drawing/2016/5/11/chartex" xmlns:cx6="http://schemas.microsoft.com/office/drawing/2016/5/12/chartex" xmlns:cx7="http://schemas.microsoft.com/office/drawing/2016/5/13/chartex" xmlns:cx8="http://schemas.microsoft.com/office/drawing/2016/5/14/chartex" xmlns:mc="http://schemas.openxmlformats.org/markup-compatibility/2006" xmlns:aink="http://schemas.microsoft.com/office/drawing/2016/ink" xmlns:am3d="http://schemas.microsoft.com/office/drawing/2017/model3d" xmlns:o="urn:schemas-microsoft-com:office:office" xmlns:oel="http://schemas.microsoft.com/office/2019/extlst" xmlns:r="http://schemas.openxmlformats.org/officeDocument/2006/relationships" xmlns:m="http://schemas.openxmlformats.org/officeDocument/2006/math" xmlns:v="urn:schemas-microsoft-com:vml" xmlns:wp14="http://schemas.microsoft.com/office/word/2010/wordprocessingDrawing" xmlns:wp="http://schemas.openxmlformats.org/drawingml/2006/wordprocessingDrawing" xmlns:w10="urn:schemas-microsoft-com:office:word" xmlns:w="http://schemas.openxmlformats.org/wordprocessingml/2006/main" xmlns:w14="http://schemas.microsoft.com/office/word/2010/wordml" xmlns:w15="http://schemas.microsoft.com/office/word/2012/wordml" xmlns:w16cex="http://schemas.microsoft.com/office/word/2018/wordml/cex" xmlns:w16cid="http://schemas.microsoft.com/office/word/2016/wordml/cid" xmlns:w16="http://schemas.microsoft.com/office/word/2018/wordml" xmlns:w16du="http://schemas.microsoft.com/office/word/2023/wordml/word16du" xmlns:w16sdtdh="http://schemas.microsoft.com/office/word/2020/wordml/sdtdatahash" xmlns:w16se="http://schemas.microsoft.com/office/word/2015/wordml/symex" xmlns:wpg="http://schemas.microsoft.com/office/word/2010/wordprocessingGroup" xmlns:wpi="http://schemas.microsoft.com/office/word/2010/wordprocessingInk" xmlns:wne="http://schemas.microsoft.com/office/word/2006/wordml" xmlns:wps="http://schemas.microsoft.com/office/word/2010/wordprocessingShape" mc:Ignorable="w14 w15 w16se w16cid w16 w16cex w16sdtdh w16du wp14">
+<w:hdr xmlns:wpc="http://schemas.microsoft.com/office/word/2010/wordprocessingCanvas" xmlns:cx="http://schemas.microsoft.com/office/drawing/2014/chartex" xmlns:cx1="http://schemas.microsoft.com/office/drawing/2015/9/8/chartex" xmlns:cx2="http://schemas.microsoft.com/office/drawing/2015/10/21/chartex" xmlns:cx3="http://schemas.microsoft.com/office/drawing/2016/5/9/chartex" xmlns:cx4="http://schemas.microsoft.com/office/drawing/2016/5/10/chartex" xmlns:cx5="http://schemas.microsoft.com/office/drawing/2016/5/11/chartex" xmlns:cx6="http://schemas.microsoft.com/office/drawing/2016/5/12/chartex" xmlns:cx7="http://schemas.microsoft.com/office/drawing/2016/5/13/chartex" xmlns:cx8="http://schemas.microsoft.com/office/drawing/2016/5/14/chartex" xmlns:mc="http://schemas.openxmlformats.org/markup-compatibility/2006" xmlns:aink="http://schemas.microsoft.com/office/drawing/2016/ink" xmlns:am3d="http://schemas.microsoft.com/office/drawing/2017/model3d" xmlns:o="urn:schemas-microsoft-com:office:office" xmlns:oel="http://schemas.microsoft.com/office/2019/extlst" xmlns:r="http://schemas.openxmlformats.org/officeDocument/2006/relationships" xmlns:m="http://schemas.openxmlformats.org/officeDocument/2006/math" xmlns:v="urn:schemas-microsoft-com:vml" xmlns:wp14="http://schemas.microsoft.com/office/word/2010/wordprocessingDrawing" xmlns:wp="http://schemas.openxmlformats.org/drawingml/2006/wordprocessingDrawing" xmlns:w10="urn:schemas-microsoft-com:office:word" xmlns:w="http://schemas.openxmlformats.org/wordprocessingml/2006/main" xmlns:w14="http://schemas.microsoft.com/office/word/2010/wordml" xmlns:w15="http://schemas.microsoft.com/office/word/2012/wordml" xmlns:w16cex="http://schemas.microsoft.com/office/word/2018/wordml/cex" xmlns:w16cid="http://schemas.microsoft.com/office/word/2016/wordml/cid" xmlns:w16="http://schemas.microsoft.com/office/word/2018/wordml" xmlns:w16du="http://schemas.microsoft.com/office/word/2023/wordml/word16du" xmlns:w16sdtdh="http://schemas.microsoft.com/office/word/2020/wordml/sdtdatahash" xmlns:w16sdtfl="http://schemas.microsoft.com/office/word/2024/wordml/sdtformatlock" xmlns:w16se="http://schemas.microsoft.com/office/word/2015/wordml/symex" xmlns:wpg="http://schemas.microsoft.com/office/word/2010/wordprocessingGroup" xmlns:wpi="http://schemas.microsoft.com/office/word/2010/wordprocessingInk" xmlns:wne="http://schemas.microsoft.com/office/word/2006/wordml" xmlns:wps="http://schemas.microsoft.com/office/word/2010/wordprocessingShape" mc:Ignorable="w14 w15 w16se w16cid w16 w16cex w16sdtdh w16sdtfl w16du wp14">
   <w:p>
     <w:pPr>
       <w:tabs>
@@ -22495,7 +22610,7 @@
 </file>
 
 <file path=word/numbering.xml><?xml version="1.0" encoding="utf-8"?>
-<w:numbering xmlns:wpc="http://schemas.microsoft.com/office/word/2010/wordprocessingCanvas" xmlns:cx="http://schemas.microsoft.com/office/drawing/2014/chartex" xmlns:cx1="http://schemas.microsoft.com/office/drawing/2015/9/8/chartex" xmlns:cx2="http://schemas.microsoft.com/office/drawing/2015/10/21/chartex" xmlns:cx3="http://schemas.microsoft.com/office/drawing/2016/5/9/chartex" xmlns:cx4="http://schemas.microsoft.com/office/drawing/2016/5/10/chartex" xmlns:cx5="http://schemas.microsoft.com/office/drawing/2016/5/11/chartex" xmlns:cx6="http://schemas.microsoft.com/office/drawing/2016/5/12/chartex" xmlns:cx7="http://schemas.microsoft.com/office/drawing/2016/5/13/chartex" xmlns:cx8="http://schemas.microsoft.com/office/drawing/2016/5/14/chartex" xmlns:mc="http://schemas.openxmlformats.org/markup-compatibility/2006" xmlns:aink="http://schemas.microsoft.com/office/drawing/2016/ink" xmlns:am3d="http://schemas.microsoft.com/office/drawing/2017/model3d" xmlns:o="urn:schemas-microsoft-com:office:office" xmlns:oel="http://schemas.microsoft.com/office/2019/extlst" xmlns:r="http://schemas.openxmlformats.org/officeDocument/2006/relationships" xmlns:m="http://schemas.openxmlformats.org/officeDocument/2006/math" xmlns:v="urn:schemas-microsoft-com:vml" xmlns:wp14="http://schemas.microsoft.com/office/word/2010/wordprocessingDrawing" xmlns:wp="http://schemas.openxmlformats.org/drawingml/2006/wordprocessingDrawing" xmlns:w10="urn:schemas-microsoft-com:office:word" xmlns:w="http://schemas.openxmlformats.org/wordprocessingml/2006/main" xmlns:w14="http://schemas.microsoft.com/office/word/2010/wordml" xmlns:w15="http://schemas.microsoft.com/office/word/2012/wordml" xmlns:w16cex="http://schemas.microsoft.com/office/word/2018/wordml/cex" xmlns:w16cid="http://schemas.microsoft.com/office/word/2016/wordml/cid" xmlns:w16="http://schemas.microsoft.com/office/word/2018/wordml" xmlns:w16du="http://schemas.microsoft.com/office/word/2023/wordml/word16du" xmlns:w16sdtdh="http://schemas.microsoft.com/office/word/2020/wordml/sdtdatahash" xmlns:w16se="http://schemas.microsoft.com/office/word/2015/wordml/symex" xmlns:wpg="http://schemas.microsoft.com/office/word/2010/wordprocessingGroup" xmlns:wpi="http://schemas.microsoft.com/office/word/2010/wordprocessingInk" xmlns:wne="http://schemas.microsoft.com/office/word/2006/wordml" xmlns:wps="http://schemas.microsoft.com/office/word/2010/wordprocessingShape" mc:Ignorable="w14 w15 w16se w16cid w16 w16cex w16sdtdh w16du wp14">
+<w:numbering xmlns:wpc="http://schemas.microsoft.com/office/word/2010/wordprocessingCanvas" xmlns:cx="http://schemas.microsoft.com/office/drawing/2014/chartex" xmlns:cx1="http://schemas.microsoft.com/office/drawing/2015/9/8/chartex" xmlns:cx2="http://schemas.microsoft.com/office/drawing/2015/10/21/chartex" xmlns:cx3="http://schemas.microsoft.com/office/drawing/2016/5/9/chartex" xmlns:cx4="http://schemas.microsoft.com/office/drawing/2016/5/10/chartex" xmlns:cx5="http://schemas.microsoft.com/office/drawing/2016/5/11/chartex" xmlns:cx6="http://schemas.microsoft.com/office/drawing/2016/5/12/chartex" xmlns:cx7="http://schemas.microsoft.com/office/drawing/2016/5/13/chartex" xmlns:cx8="http://schemas.microsoft.com/office/drawing/2016/5/14/chartex" xmlns:mc="http://schemas.openxmlformats.org/markup-compatibility/2006" xmlns:aink="http://schemas.microsoft.com/office/drawing/2016/ink" xmlns:am3d="http://schemas.microsoft.com/office/drawing/2017/model3d" xmlns:o="urn:schemas-microsoft-com:office:office" xmlns:oel="http://schemas.microsoft.com/office/2019/extlst" xmlns:r="http://schemas.openxmlformats.org/officeDocument/2006/relationships" xmlns:m="http://schemas.openxmlformats.org/officeDocument/2006/math" xmlns:v="urn:schemas-microsoft-com:vml" xmlns:wp14="http://schemas.microsoft.com/office/word/2010/wordprocessingDrawing" xmlns:wp="http://schemas.openxmlformats.org/drawingml/2006/wordprocessingDrawing" xmlns:w10="urn:schemas-microsoft-com:office:word" xmlns:w="http://schemas.openxmlformats.org/wordprocessingml/2006/main" xmlns:w14="http://schemas.microsoft.com/office/word/2010/wordml" xmlns:w15="http://schemas.microsoft.com/office/word/2012/wordml" xmlns:w16cex="http://schemas.microsoft.com/office/word/2018/wordml/cex" xmlns:w16cid="http://schemas.microsoft.com/office/word/2016/wordml/cid" xmlns:w16="http://schemas.microsoft.com/office/word/2018/wordml" xmlns:w16du="http://schemas.microsoft.com/office/word/2023/wordml/word16du" xmlns:w16sdtdh="http://schemas.microsoft.com/office/word/2020/wordml/sdtdatahash" xmlns:w16sdtfl="http://schemas.microsoft.com/office/word/2024/wordml/sdtformatlock" xmlns:w16se="http://schemas.microsoft.com/office/word/2015/wordml/symex" xmlns:wpg="http://schemas.microsoft.com/office/word/2010/wordprocessingGroup" xmlns:wpi="http://schemas.microsoft.com/office/word/2010/wordprocessingInk" xmlns:wne="http://schemas.microsoft.com/office/word/2006/wordml" xmlns:wps="http://schemas.microsoft.com/office/word/2010/wordprocessingShape" mc:Ignorable="w14 w15 w16se w16cid w16 w16cex w16sdtdh w16sdtfl w16du wp14">
   <w:abstractNum w:abstractNumId="0" w15:restartNumberingAfterBreak="0">
     <w:nsid w:val="015555AA"/>
     <w:multiLevelType w:val="hybridMultilevel"/>
@@ -24872,7 +24987,7 @@
 </file>
 
 <file path=word/people.xml><?xml version="1.0" encoding="utf-8"?>
-<w15:people xmlns:wpc="http://schemas.microsoft.com/office/word/2010/wordprocessingCanvas" xmlns:cx="http://schemas.microsoft.com/office/drawing/2014/chartex" xmlns:cx1="http://schemas.microsoft.com/office/drawing/2015/9/8/chartex" xmlns:cx2="http://schemas.microsoft.com/office/drawing/2015/10/21/chartex" xmlns:cx3="http://schemas.microsoft.com/office/drawing/2016/5/9/chartex" xmlns:cx4="http://schemas.microsoft.com/office/drawing/2016/5/10/chartex" xmlns:cx5="http://schemas.microsoft.com/office/drawing/2016/5/11/chartex" xmlns:cx6="http://schemas.microsoft.com/office/drawing/2016/5/12/chartex" xmlns:cx7="http://schemas.microsoft.com/office/drawing/2016/5/13/chartex" xmlns:cx8="http://schemas.microsoft.com/office/drawing/2016/5/14/chartex" xmlns:mc="http://schemas.openxmlformats.org/markup-compatibility/2006" xmlns:aink="http://schemas.microsoft.com/office/drawing/2016/ink" xmlns:am3d="http://schemas.microsoft.com/office/drawing/2017/model3d" xmlns:o="urn:schemas-microsoft-com:office:office" xmlns:oel="http://schemas.microsoft.com/office/2019/extlst" xmlns:r="http://schemas.openxmlformats.org/officeDocument/2006/relationships" xmlns:m="http://schemas.openxmlformats.org/officeDocument/2006/math" xmlns:v="urn:schemas-microsoft-com:vml" xmlns:wp14="http://schemas.microsoft.com/office/word/2010/wordprocessingDrawing" xmlns:wp="http://schemas.openxmlformats.org/drawingml/2006/wordprocessingDrawing" xmlns:w10="urn:schemas-microsoft-com:office:word" xmlns:w="http://schemas.openxmlformats.org/wordprocessingml/2006/main" xmlns:w14="http://schemas.microsoft.com/office/word/2010/wordml" xmlns:w15="http://schemas.microsoft.com/office/word/2012/wordml" xmlns:w16cex="http://schemas.microsoft.com/office/word/2018/wordml/cex" xmlns:w16cid="http://schemas.microsoft.com/office/word/2016/wordml/cid" xmlns:w16="http://schemas.microsoft.com/office/word/2018/wordml" xmlns:w16du="http://schemas.microsoft.com/office/word/2023/wordml/word16du" xmlns:w16sdtdh="http://schemas.microsoft.com/office/word/2020/wordml/sdtdatahash" xmlns:w16se="http://schemas.microsoft.com/office/word/2015/wordml/symex" xmlns:wpg="http://schemas.microsoft.com/office/word/2010/wordprocessingGroup" xmlns:wpi="http://schemas.microsoft.com/office/word/2010/wordprocessingInk" xmlns:wne="http://schemas.microsoft.com/office/word/2006/wordml" xmlns:wps="http://schemas.microsoft.com/office/word/2010/wordprocessingShape" mc:Ignorable="w14 w15 w16se w16cid w16 w16cex w16sdtdh w16du wp14">
+<w15:people xmlns:wpc="http://schemas.microsoft.com/office/word/2010/wordprocessingCanvas" xmlns:cx="http://schemas.microsoft.com/office/drawing/2014/chartex" xmlns:cx1="http://schemas.microsoft.com/office/drawing/2015/9/8/chartex" xmlns:cx2="http://schemas.microsoft.com/office/drawing/2015/10/21/chartex" xmlns:cx3="http://schemas.microsoft.com/office/drawing/2016/5/9/chartex" xmlns:cx4="http://schemas.microsoft.com/office/drawing/2016/5/10/chartex" xmlns:cx5="http://schemas.microsoft.com/office/drawing/2016/5/11/chartex" xmlns:cx6="http://schemas.microsoft.com/office/drawing/2016/5/12/chartex" xmlns:cx7="http://schemas.microsoft.com/office/drawing/2016/5/13/chartex" xmlns:cx8="http://schemas.microsoft.com/office/drawing/2016/5/14/chartex" xmlns:mc="http://schemas.openxmlformats.org/markup-compatibility/2006" xmlns:aink="http://schemas.microsoft.com/office/drawing/2016/ink" xmlns:am3d="http://schemas.microsoft.com/office/drawing/2017/model3d" xmlns:o="urn:schemas-microsoft-com:office:office" xmlns:oel="http://schemas.microsoft.com/office/2019/extlst" xmlns:r="http://schemas.openxmlformats.org/officeDocument/2006/relationships" xmlns:m="http://schemas.openxmlformats.org/officeDocument/2006/math" xmlns:v="urn:schemas-microsoft-com:vml" xmlns:wp14="http://schemas.microsoft.com/office/word/2010/wordprocessingDrawing" xmlns:wp="http://schemas.openxmlformats.org/drawingml/2006/wordprocessingDrawing" xmlns:w10="urn:schemas-microsoft-com:office:word" xmlns:w="http://schemas.openxmlformats.org/wordprocessingml/2006/main" xmlns:w14="http://schemas.microsoft.com/office/word/2010/wordml" xmlns:w15="http://schemas.microsoft.com/office/word/2012/wordml" xmlns:w16cex="http://schemas.microsoft.com/office/word/2018/wordml/cex" xmlns:w16cid="http://schemas.microsoft.com/office/word/2016/wordml/cid" xmlns:w16="http://schemas.microsoft.com/office/word/2018/wordml" xmlns:w16du="http://schemas.microsoft.com/office/word/2023/wordml/word16du" xmlns:w16sdtdh="http://schemas.microsoft.com/office/word/2020/wordml/sdtdatahash" xmlns:w16sdtfl="http://schemas.microsoft.com/office/word/2024/wordml/sdtformatlock" xmlns:w16se="http://schemas.microsoft.com/office/word/2015/wordml/symex" xmlns:wpg="http://schemas.microsoft.com/office/word/2010/wordprocessingGroup" xmlns:wpi="http://schemas.microsoft.com/office/word/2010/wordprocessingInk" xmlns:wne="http://schemas.microsoft.com/office/word/2006/wordml" xmlns:wps="http://schemas.microsoft.com/office/word/2010/wordprocessingShape" mc:Ignorable="w14 w15 w16se w16cid w16 w16cex w16sdtdh w16sdtfl w16du wp14">
   <w15:person w15:author="Carlos Montaño">
     <w15:presenceInfo w15:providerId="Windows Live" w15:userId="d7684ac06eb964ea"/>
   </w15:person>
@@ -24880,7 +24995,7 @@
 </file>
 
 <file path=word/styles.xml><?xml version="1.0" encoding="utf-8"?>
-<w:styles xmlns:mc="http://schemas.openxmlformats.org/markup-compatibility/2006" xmlns:r="http://schemas.openxmlformats.org/officeDocument/2006/relationships" xmlns:w="http://schemas.openxmlformats.org/wordprocessingml/2006/main" xmlns:w14="http://schemas.microsoft.com/office/word/2010/wordml" xmlns:w15="http://schemas.microsoft.com/office/word/2012/wordml" xmlns:w16cex="http://schemas.microsoft.com/office/word/2018/wordml/cex" xmlns:w16cid="http://schemas.microsoft.com/office/word/2016/wordml/cid" xmlns:w16="http://schemas.microsoft.com/office/word/2018/wordml" xmlns:w16du="http://schemas.microsoft.com/office/word/2023/wordml/word16du" xmlns:w16sdtdh="http://schemas.microsoft.com/office/word/2020/wordml/sdtdatahash" xmlns:w16se="http://schemas.microsoft.com/office/word/2015/wordml/symex" mc:Ignorable="w14 w15 w16se w16cid w16 w16cex w16sdtdh w16du">
+<w:styles xmlns:mc="http://schemas.openxmlformats.org/markup-compatibility/2006" xmlns:r="http://schemas.openxmlformats.org/officeDocument/2006/relationships" xmlns:w="http://schemas.openxmlformats.org/wordprocessingml/2006/main" xmlns:w14="http://schemas.microsoft.com/office/word/2010/wordml" xmlns:w15="http://schemas.microsoft.com/office/word/2012/wordml" xmlns:w16cex="http://schemas.microsoft.com/office/word/2018/wordml/cex" xmlns:w16cid="http://schemas.microsoft.com/office/word/2016/wordml/cid" xmlns:w16="http://schemas.microsoft.com/office/word/2018/wordml" xmlns:w16du="http://schemas.microsoft.com/office/word/2023/wordml/word16du" xmlns:w16sdtdh="http://schemas.microsoft.com/office/word/2020/wordml/sdtdatahash" xmlns:w16sdtfl="http://schemas.microsoft.com/office/word/2024/wordml/sdtformatlock" xmlns:w16se="http://schemas.microsoft.com/office/word/2015/wordml/symex" mc:Ignorable="w14 w15 w16se w16cid w16 w16cex w16sdtdh w16sdtfl w16du">
   <w:docDefaults>
     <w:rPrDefault>
       <w:rPr>
@@ -25893,7 +26008,7 @@
 </file>
 
 <file path=word/glossary/document.xml><?xml version="1.0" encoding="utf-8"?>
-<w:glossaryDocument xmlns:wpc="http://schemas.microsoft.com/office/word/2010/wordprocessingCanvas" xmlns:cx="http://schemas.microsoft.com/office/drawing/2014/chartex" xmlns:cx1="http://schemas.microsoft.com/office/drawing/2015/9/8/chartex" xmlns:cx2="http://schemas.microsoft.com/office/drawing/2015/10/21/chartex" xmlns:cx3="http://schemas.microsoft.com/office/drawing/2016/5/9/chartex" xmlns:cx4="http://schemas.microsoft.com/office/drawing/2016/5/10/chartex" xmlns:cx5="http://schemas.microsoft.com/office/drawing/2016/5/11/chartex" xmlns:cx6="http://schemas.microsoft.com/office/drawing/2016/5/12/chartex" xmlns:cx7="http://schemas.microsoft.com/office/drawing/2016/5/13/chartex" xmlns:cx8="http://schemas.microsoft.com/office/drawing/2016/5/14/chartex" xmlns:mc="http://schemas.openxmlformats.org/markup-compatibility/2006" xmlns:aink="http://schemas.microsoft.com/office/drawing/2016/ink" xmlns:am3d="http://schemas.microsoft.com/office/drawing/2017/model3d" xmlns:o="urn:schemas-microsoft-com:office:office" xmlns:oel="http://schemas.microsoft.com/office/2019/extlst" xmlns:r="http://schemas.openxmlformats.org/officeDocument/2006/relationships" xmlns:m="http://schemas.openxmlformats.org/officeDocument/2006/math" xmlns:v="urn:schemas-microsoft-com:vml" xmlns:wp14="http://schemas.microsoft.com/office/word/2010/wordprocessingDrawing" xmlns:wp="http://schemas.openxmlformats.org/drawingml/2006/wordprocessingDrawing" xmlns:w10="urn:schemas-microsoft-com:office:word" xmlns:w="http://schemas.openxmlformats.org/wordprocessingml/2006/main" xmlns:w14="http://schemas.microsoft.com/office/word/2010/wordml" xmlns:w15="http://schemas.microsoft.com/office/word/2012/wordml" xmlns:w16cex="http://schemas.microsoft.com/office/word/2018/wordml/cex" xmlns:w16cid="http://schemas.microsoft.com/office/word/2016/wordml/cid" xmlns:w16="http://schemas.microsoft.com/office/word/2018/wordml" xmlns:w16du="http://schemas.microsoft.com/office/word/2023/wordml/word16du" xmlns:w16sdtdh="http://schemas.microsoft.com/office/word/2020/wordml/sdtdatahash" xmlns:w16se="http://schemas.microsoft.com/office/word/2015/wordml/symex" xmlns:wpg="http://schemas.microsoft.com/office/word/2010/wordprocessingGroup" xmlns:wpi="http://schemas.microsoft.com/office/word/2010/wordprocessingInk" xmlns:wne="http://schemas.microsoft.com/office/word/2006/wordml" xmlns:wps="http://schemas.microsoft.com/office/word/2010/wordprocessingShape" mc:Ignorable="w14 w15 w16se w16cid w16 w16cex w16sdtdh w16du wp14">
+<w:glossaryDocument xmlns:wpc="http://schemas.microsoft.com/office/word/2010/wordprocessingCanvas" xmlns:cx="http://schemas.microsoft.com/office/drawing/2014/chartex" xmlns:cx1="http://schemas.microsoft.com/office/drawing/2015/9/8/chartex" xmlns:cx2="http://schemas.microsoft.com/office/drawing/2015/10/21/chartex" xmlns:cx3="http://schemas.microsoft.com/office/drawing/2016/5/9/chartex" xmlns:cx4="http://schemas.microsoft.com/office/drawing/2016/5/10/chartex" xmlns:cx5="http://schemas.microsoft.com/office/drawing/2016/5/11/chartex" xmlns:cx6="http://schemas.microsoft.com/office/drawing/2016/5/12/chartex" xmlns:cx7="http://schemas.microsoft.com/office/drawing/2016/5/13/chartex" xmlns:cx8="http://schemas.microsoft.com/office/drawing/2016/5/14/chartex" xmlns:mc="http://schemas.openxmlformats.org/markup-compatibility/2006" xmlns:aink="http://schemas.microsoft.com/office/drawing/2016/ink" xmlns:am3d="http://schemas.microsoft.com/office/drawing/2017/model3d" xmlns:o="urn:schemas-microsoft-com:office:office" xmlns:oel="http://schemas.microsoft.com/office/2019/extlst" xmlns:r="http://schemas.openxmlformats.org/officeDocument/2006/relationships" xmlns:m="http://schemas.openxmlformats.org/officeDocument/2006/math" xmlns:v="urn:schemas-microsoft-com:vml" xmlns:wp14="http://schemas.microsoft.com/office/word/2010/wordprocessingDrawing" xmlns:wp="http://schemas.openxmlformats.org/drawingml/2006/wordprocessingDrawing" xmlns:w10="urn:schemas-microsoft-com:office:word" xmlns:w="http://schemas.openxmlformats.org/wordprocessingml/2006/main" xmlns:w14="http://schemas.microsoft.com/office/word/2010/wordml" xmlns:w15="http://schemas.microsoft.com/office/word/2012/wordml" xmlns:w16cex="http://schemas.microsoft.com/office/word/2018/wordml/cex" xmlns:w16cid="http://schemas.microsoft.com/office/word/2016/wordml/cid" xmlns:w16="http://schemas.microsoft.com/office/word/2018/wordml" xmlns:w16du="http://schemas.microsoft.com/office/word/2023/wordml/word16du" xmlns:w16sdtdh="http://schemas.microsoft.com/office/word/2020/wordml/sdtdatahash" xmlns:w16sdtfl="http://schemas.microsoft.com/office/word/2024/wordml/sdtformatlock" xmlns:w16se="http://schemas.microsoft.com/office/word/2015/wordml/symex" xmlns:wpg="http://schemas.microsoft.com/office/word/2010/wordprocessingGroup" xmlns:wpi="http://schemas.microsoft.com/office/word/2010/wordprocessingInk" xmlns:wne="http://schemas.microsoft.com/office/word/2006/wordml" xmlns:wps="http://schemas.microsoft.com/office/word/2010/wordprocessingShape" mc:Ignorable="w14 w15 w16se w16cid w16 w16cex w16sdtdh w16sdtfl w16du wp14">
   <w:docParts>
     <w:docPart>
       <w:docPartPr>
@@ -26332,7 +26447,7 @@
 </file>
 
 <file path=word/glossary/fontTable.xml><?xml version="1.0" encoding="utf-8"?>
-<w:fonts xmlns:mc="http://schemas.openxmlformats.org/markup-compatibility/2006" xmlns:r="http://schemas.openxmlformats.org/officeDocument/2006/relationships" xmlns:w="http://schemas.openxmlformats.org/wordprocessingml/2006/main" xmlns:w14="http://schemas.microsoft.com/office/word/2010/wordml" xmlns:w15="http://schemas.microsoft.com/office/word/2012/wordml" xmlns:w16cex="http://schemas.microsoft.com/office/word/2018/wordml/cex" xmlns:w16cid="http://schemas.microsoft.com/office/word/2016/wordml/cid" xmlns:w16="http://schemas.microsoft.com/office/word/2018/wordml" xmlns:w16du="http://schemas.microsoft.com/office/word/2023/wordml/word16du" xmlns:w16sdtdh="http://schemas.microsoft.com/office/word/2020/wordml/sdtdatahash" xmlns:w16se="http://schemas.microsoft.com/office/word/2015/wordml/symex" mc:Ignorable="w14 w15 w16se w16cid w16 w16cex w16sdtdh w16du">
+<w:fonts xmlns:mc="http://schemas.openxmlformats.org/markup-compatibility/2006" xmlns:r="http://schemas.openxmlformats.org/officeDocument/2006/relationships" xmlns:w="http://schemas.openxmlformats.org/wordprocessingml/2006/main" xmlns:w14="http://schemas.microsoft.com/office/word/2010/wordml" xmlns:w15="http://schemas.microsoft.com/office/word/2012/wordml" xmlns:w16cex="http://schemas.microsoft.com/office/word/2018/wordml/cex" xmlns:w16cid="http://schemas.microsoft.com/office/word/2016/wordml/cid" xmlns:w16="http://schemas.microsoft.com/office/word/2018/wordml" xmlns:w16du="http://schemas.microsoft.com/office/word/2023/wordml/word16du" xmlns:w16sdtdh="http://schemas.microsoft.com/office/word/2020/wordml/sdtdatahash" xmlns:w16sdtfl="http://schemas.microsoft.com/office/word/2024/wordml/sdtformatlock" xmlns:w16se="http://schemas.microsoft.com/office/word/2015/wordml/symex" mc:Ignorable="w14 w15 w16se w16cid w16 w16cex w16sdtdh w16sdtfl w16du">
   <w:font w:name="Symbol">
     <w:panose1 w:val="05050102010706020507"/>
     <w:charset w:val="02"/>
@@ -26442,7 +26557,7 @@
 </file>
 
 <file path=word/glossary/settings.xml><?xml version="1.0" encoding="utf-8"?>
-<w:settings xmlns:mc="http://schemas.openxmlformats.org/markup-compatibility/2006" xmlns:o="urn:schemas-microsoft-com:office:office" xmlns:r="http://schemas.openxmlformats.org/officeDocument/2006/relationships" xmlns:m="http://schemas.openxmlformats.org/officeDocument/2006/math" xmlns:v="urn:schemas-microsoft-com:vml" xmlns:w10="urn:schemas-microsoft-com:office:word" xmlns:w="http://schemas.openxmlformats.org/wordprocessingml/2006/main" xmlns:w14="http://schemas.microsoft.com/office/word/2010/wordml" xmlns:w15="http://schemas.microsoft.com/office/word/2012/wordml" xmlns:w16cex="http://schemas.microsoft.com/office/word/2018/wordml/cex" xmlns:w16cid="http://schemas.microsoft.com/office/word/2016/wordml/cid" xmlns:w16="http://schemas.microsoft.com/office/word/2018/wordml" xmlns:w16du="http://schemas.microsoft.com/office/word/2023/wordml/word16du" xmlns:w16sdtdh="http://schemas.microsoft.com/office/word/2020/wordml/sdtdatahash" xmlns:w16se="http://schemas.microsoft.com/office/word/2015/wordml/symex" xmlns:sl="http://schemas.openxmlformats.org/schemaLibrary/2006/main" mc:Ignorable="w14 w15 w16se w16cid w16 w16cex w16sdtdh w16du">
+<w:settings xmlns:mc="http://schemas.openxmlformats.org/markup-compatibility/2006" xmlns:o="urn:schemas-microsoft-com:office:office" xmlns:r="http://schemas.openxmlformats.org/officeDocument/2006/relationships" xmlns:m="http://schemas.openxmlformats.org/officeDocument/2006/math" xmlns:v="urn:schemas-microsoft-com:vml" xmlns:w10="urn:schemas-microsoft-com:office:word" xmlns:w="http://schemas.openxmlformats.org/wordprocessingml/2006/main" xmlns:w14="http://schemas.microsoft.com/office/word/2010/wordml" xmlns:w15="http://schemas.microsoft.com/office/word/2012/wordml" xmlns:w16cex="http://schemas.microsoft.com/office/word/2018/wordml/cex" xmlns:w16cid="http://schemas.microsoft.com/office/word/2016/wordml/cid" xmlns:w16="http://schemas.microsoft.com/office/word/2018/wordml" xmlns:w16du="http://schemas.microsoft.com/office/word/2023/wordml/word16du" xmlns:w16sdtdh="http://schemas.microsoft.com/office/word/2020/wordml/sdtdatahash" xmlns:w16sdtfl="http://schemas.microsoft.com/office/word/2024/wordml/sdtformatlock" xmlns:w16se="http://schemas.microsoft.com/office/word/2015/wordml/symex" xmlns:sl="http://schemas.openxmlformats.org/schemaLibrary/2006/main" mc:Ignorable="w14 w15 w16se w16cid w16 w16cex w16sdtdh w16sdtfl w16du">
   <w:view w:val="normal"/>
   <w:defaultTabStop w:val="708"/>
   <w:hyphenationZone w:val="425"/>
@@ -26466,8 +26581,10 @@
     <w:rsid w:val="006C2957"/>
     <w:rsid w:val="00751484"/>
     <w:rsid w:val="007A20A5"/>
+    <w:rsid w:val="008B2017"/>
     <w:rsid w:val="008D4DE2"/>
     <w:rsid w:val="00A525B3"/>
+    <w:rsid w:val="00B60B0E"/>
     <w:rsid w:val="00BF7F04"/>
     <w:rsid w:val="00C01082"/>
     <w:rsid w:val="00C37F56"/>
@@ -26477,6 +26594,7 @@
     <w:rsid w:val="00D22AEA"/>
     <w:rsid w:val="00D30D68"/>
     <w:rsid w:val="00DC775D"/>
+    <w:rsid w:val="00DD00AF"/>
     <w:rsid w:val="00E52AA1"/>
     <w:rsid w:val="00E942A0"/>
     <w:rsid w:val="00ED0500"/>
@@ -26504,7 +26622,7 @@
 </file>
 
 <file path=word/glossary/styles.xml><?xml version="1.0" encoding="utf-8"?>
-<w:styles xmlns:mc="http://schemas.openxmlformats.org/markup-compatibility/2006" xmlns:r="http://schemas.openxmlformats.org/officeDocument/2006/relationships" xmlns:w="http://schemas.openxmlformats.org/wordprocessingml/2006/main" xmlns:w14="http://schemas.microsoft.com/office/word/2010/wordml" xmlns:w15="http://schemas.microsoft.com/office/word/2012/wordml" xmlns:w16cex="http://schemas.microsoft.com/office/word/2018/wordml/cex" xmlns:w16cid="http://schemas.microsoft.com/office/word/2016/wordml/cid" xmlns:w16="http://schemas.microsoft.com/office/word/2018/wordml" xmlns:w16du="http://schemas.microsoft.com/office/word/2023/wordml/word16du" xmlns:w16sdtdh="http://schemas.microsoft.com/office/word/2020/wordml/sdtdatahash" xmlns:w16se="http://schemas.microsoft.com/office/word/2015/wordml/symex" mc:Ignorable="w14 w15 w16se w16cid w16 w16cex w16sdtdh w16du">
+<w:styles xmlns:mc="http://schemas.openxmlformats.org/markup-compatibility/2006" xmlns:r="http://schemas.openxmlformats.org/officeDocument/2006/relationships" xmlns:w="http://schemas.openxmlformats.org/wordprocessingml/2006/main" xmlns:w14="http://schemas.microsoft.com/office/word/2010/wordml" xmlns:w15="http://schemas.microsoft.com/office/word/2012/wordml" xmlns:w16cex="http://schemas.microsoft.com/office/word/2018/wordml/cex" xmlns:w16cid="http://schemas.microsoft.com/office/word/2016/wordml/cid" xmlns:w16="http://schemas.microsoft.com/office/word/2018/wordml" xmlns:w16du="http://schemas.microsoft.com/office/word/2023/wordml/word16du" xmlns:w16sdtdh="http://schemas.microsoft.com/office/word/2020/wordml/sdtdatahash" xmlns:w16sdtfl="http://schemas.microsoft.com/office/word/2024/wordml/sdtformatlock" xmlns:w16se="http://schemas.microsoft.com/office/word/2015/wordml/symex" mc:Ignorable="w14 w15 w16se w16cid w16 w16cex w16sdtdh w16sdtfl w16du">
   <w:docDefaults>
     <w:rPrDefault>
       <w:rPr>
@@ -27001,7 +27119,7 @@
 </file>
 
 <file path=word/glossary/webSettings.xml><?xml version="1.0" encoding="utf-8"?>
-<w:webSettings xmlns:mc="http://schemas.openxmlformats.org/markup-compatibility/2006" xmlns:r="http://schemas.openxmlformats.org/officeDocument/2006/relationships" xmlns:w="http://schemas.openxmlformats.org/wordprocessingml/2006/main" xmlns:w14="http://schemas.microsoft.com/office/word/2010/wordml" xmlns:w15="http://schemas.microsoft.com/office/word/2012/wordml" xmlns:w16cex="http://schemas.microsoft.com/office/word/2018/wordml/cex" xmlns:w16cid="http://schemas.microsoft.com/office/word/2016/wordml/cid" xmlns:w16="http://schemas.microsoft.com/office/word/2018/wordml" xmlns:w16du="http://schemas.microsoft.com/office/word/2023/wordml/word16du" xmlns:w16sdtdh="http://schemas.microsoft.com/office/word/2020/wordml/sdtdatahash" xmlns:w16se="http://schemas.microsoft.com/office/word/2015/wordml/symex" mc:Ignorable="w14 w15 w16se w16cid w16 w16cex w16sdtdh w16du">
+<w:webSettings xmlns:mc="http://schemas.openxmlformats.org/markup-compatibility/2006" xmlns:r="http://schemas.openxmlformats.org/officeDocument/2006/relationships" xmlns:w="http://schemas.openxmlformats.org/wordprocessingml/2006/main" xmlns:w14="http://schemas.microsoft.com/office/word/2010/wordml" xmlns:w15="http://schemas.microsoft.com/office/word/2012/wordml" xmlns:w16cex="http://schemas.microsoft.com/office/word/2018/wordml/cex" xmlns:w16cid="http://schemas.microsoft.com/office/word/2016/wordml/cid" xmlns:w16="http://schemas.microsoft.com/office/word/2018/wordml" xmlns:w16du="http://schemas.microsoft.com/office/word/2023/wordml/word16du" xmlns:w16sdtdh="http://schemas.microsoft.com/office/word/2020/wordml/sdtdatahash" xmlns:w16sdtfl="http://schemas.microsoft.com/office/word/2024/wordml/sdtformatlock" xmlns:w16se="http://schemas.microsoft.com/office/word/2015/wordml/symex" mc:Ignorable="w14 w15 w16se w16cid w16 w16cex w16sdtdh w16sdtfl w16du">
   <w:optimizeForBrowser/>
   <w:allowPNG/>
 </w:webSettings>

</xml_diff>